<commit_message>
finished assignment 2 - logistical regression
</commit_message>
<xml_diff>
--- a/summaries and extras/summary ml.docx
+++ b/summaries and extras/summary ml.docx
@@ -2650,21 +2650,7 @@
         <w:rPr>
           <w:rFonts w:ascii="Calibri" w:hAnsi="Calibri" w:cs="Calibri"/>
         </w:rPr>
-        <w:t xml:space="preserve"> In LinReg (</w:t>
-      </w:r>
-      <w:proofErr w:type="gramStart"/>
-      <w:r>
-        <w:rPr>
-          <w:rFonts w:ascii="Calibri" w:hAnsi="Calibri" w:cs="Calibri"/>
-        </w:rPr>
-        <w:t>and also</w:t>
-      </w:r>
-      <w:proofErr w:type="gramEnd"/>
-      <w:r>
-        <w:rPr>
-          <w:rFonts w:ascii="Calibri" w:hAnsi="Calibri" w:cs="Calibri"/>
-        </w:rPr>
-        <w:t xml:space="preserve"> LogReg):</w:t>
+        <w:t xml:space="preserve"> In LinReg (and also LogReg):</w:t>
       </w:r>
     </w:p>
     <w:p>
@@ -2885,7 +2871,6 @@
         </w:rPr>
         <w:t xml:space="preserve"> creating matrix X = [x</w:t>
       </w:r>
-      <w:proofErr w:type="gramStart"/>
       <w:r>
         <w:rPr>
           <w:rFonts w:ascii="Calibri" w:hAnsi="Calibri" w:cs="Calibri"/>
@@ -2899,7 +2884,6 @@
         </w:rPr>
         <w:t>;x</w:t>
       </w:r>
-      <w:proofErr w:type="gramEnd"/>
       <w:r>
         <w:rPr>
           <w:rFonts w:ascii="Calibri" w:hAnsi="Calibri" w:cs="Calibri"/>
@@ -3274,21 +3258,7 @@
         <w:rPr>
           <w:rFonts w:ascii="Calibri" w:hAnsi="Calibri" w:cs="Calibri"/>
         </w:rPr>
-        <w:t xml:space="preserve">we don’t use lin reg bc it changes based on distance of new examples, even if the line is clear cut. </w:t>
-      </w:r>
-      <w:proofErr w:type="gramStart"/>
-      <w:r>
-        <w:rPr>
-          <w:rFonts w:ascii="Calibri" w:hAnsi="Calibri" w:cs="Calibri"/>
-        </w:rPr>
-        <w:t>Also</w:t>
-      </w:r>
-      <w:proofErr w:type="gramEnd"/>
-      <w:r>
-        <w:rPr>
-          <w:rFonts w:ascii="Calibri" w:hAnsi="Calibri" w:cs="Calibri"/>
-        </w:rPr>
-        <w:t xml:space="preserve"> outputs values over 1 and under 0, which </w:t>
+        <w:t xml:space="preserve">we don’t use lin reg bc it changes based on distance of new examples, even if the line is clear cut. Also outputs values over 1 and under 0, which </w:t>
       </w:r>
       <w:r>
         <w:rPr>
@@ -3389,27 +3359,7 @@
           <w:bCs/>
           <w:lang w:val="en"/>
         </w:rPr>
-        <w:t>(x</w:t>
-      </w:r>
-      <w:proofErr w:type="gramStart"/>
-      <w:r>
-        <w:rPr>
-          <w:rFonts w:ascii="Calibri" w:hAnsi="Calibri" w:cs="Calibri"/>
-          <w:b/>
-          <w:bCs/>
-          <w:lang w:val="en"/>
-        </w:rPr>
-        <w:t>),y</w:t>
-      </w:r>
-      <w:proofErr w:type="gramEnd"/>
-      <w:r>
-        <w:rPr>
-          <w:rFonts w:ascii="Calibri" w:hAnsi="Calibri" w:cs="Calibri"/>
-          <w:b/>
-          <w:bCs/>
-          <w:lang w:val="en"/>
-        </w:rPr>
-        <w:t>)  -</w:t>
+        <w:t>(x),y)  -</w:t>
       </w:r>
       <w:r>
         <w:rPr>
@@ -3699,7 +3649,6 @@
         </w:rPr>
         <w:t>)</w:t>
       </w:r>
-      <w:proofErr w:type="gramStart"/>
       <w:r>
         <w:rPr>
           <w:rStyle w:val="mo"/>
@@ -3726,7 +3675,6 @@
         </w:rPr>
         <w:t>y</w:t>
       </w:r>
-      <w:proofErr w:type="gramEnd"/>
       <w:r>
         <w:rPr>
           <w:rStyle w:val="mo"/>
@@ -3795,23 +3743,7 @@
           <w:lang w:val="en"/>
         </w:rPr>
         <w:lastRenderedPageBreak/>
-        <w:t>in linear reg, is 1/2(h(x)-</w:t>
-      </w:r>
-      <w:proofErr w:type="gramStart"/>
-      <w:r>
-        <w:rPr>
-          <w:rFonts w:ascii="Calibri" w:hAnsi="Calibri" w:cs="Calibri"/>
-          <w:lang w:val="en"/>
-        </w:rPr>
-        <w:t>y)^</w:t>
-      </w:r>
-      <w:proofErr w:type="gramEnd"/>
-      <w:r>
-        <w:rPr>
-          <w:rFonts w:ascii="Calibri" w:hAnsi="Calibri" w:cs="Calibri"/>
-          <w:lang w:val="en"/>
-        </w:rPr>
-        <w:t>2. would make logistic reg be non-convex (bc is applied over sigmoid and others), so use log</w:t>
+        <w:t>in linear reg, is 1/2(h(x)-y)^2. would make logistic reg be non-convex (bc is applied over sigmoid and others), so use log</w:t>
       </w:r>
       <w:r>
         <w:rPr>
@@ -3872,21 +3804,7 @@
         <w:rPr>
           <w:lang w:val="en"/>
         </w:rPr>
-        <w:t xml:space="preserve"> or -ylog(h(x)) –(1-</w:t>
-      </w:r>
-      <w:proofErr w:type="gramStart"/>
-      <w:r>
-        <w:rPr>
-          <w:lang w:val="en"/>
-        </w:rPr>
-        <w:t>y)log</w:t>
-      </w:r>
-      <w:proofErr w:type="gramEnd"/>
-      <w:r>
-        <w:rPr>
-          <w:lang w:val="en"/>
-        </w:rPr>
-        <w:t>(1-h(x)).</w:t>
+        <w:t xml:space="preserve"> or -ylog(h(x)) –(1-y)log(1-h(x)).</w:t>
       </w:r>
     </w:p>
     <w:p>
@@ -4010,40 +3928,20 @@
           <w:bCs/>
           <w:lang w:val="en"/>
         </w:rPr>
-        <w:t xml:space="preserve">Conjugate </w:t>
-      </w:r>
-      <w:proofErr w:type="gramStart"/>
-      <w:r>
-        <w:rPr>
-          <w:b/>
-          <w:bCs/>
+        <w:t xml:space="preserve">Conjugate gradient,BFGS,L-BFGS: </w:t>
+      </w:r>
+      <w:r>
+        <w:rPr>
           <w:lang w:val="en"/>
         </w:rPr>
-        <w:t>gradient,BFGS</w:t>
-      </w:r>
-      <w:proofErr w:type="gramEnd"/>
-      <w:r>
-        <w:rPr>
-          <w:b/>
-          <w:bCs/>
+        <w:t xml:space="preserve">other optimization algos like gradient descent, faster (automatic alpha), more complex. </w:t>
+      </w:r>
+      <w:r>
+        <w:rPr>
           <w:lang w:val="en"/>
         </w:rPr>
-        <w:t xml:space="preserve">,L-BFGS: </w:t>
-      </w:r>
-      <w:r>
-        <w:rPr>
-          <w:lang w:val="en"/>
-        </w:rPr>
-        <w:t xml:space="preserve">other optimization algos like gradient descent, faster (automatic alpha), more complex. </w:t>
-      </w:r>
-      <w:proofErr w:type="gramStart"/>
-      <w:r>
-        <w:rPr>
-          <w:lang w:val="en"/>
-        </w:rPr>
         <w:t>Use software libs,</w:t>
       </w:r>
-      <w:proofErr w:type="gramEnd"/>
       <w:r>
         <w:rPr>
           <w:lang w:val="en"/>
@@ -4902,21 +4800,7 @@
         <w:rPr>
           <w:color w:val="000000"/>
         </w:rPr>
-        <w:t>Visualize data, see if has too many features. Only works for 1,2,</w:t>
-      </w:r>
-      <w:proofErr w:type="gramStart"/>
-      <w:r>
-        <w:rPr>
-          <w:color w:val="000000"/>
-        </w:rPr>
-        <w:t>3 dimension</w:t>
-      </w:r>
-      <w:proofErr w:type="gramEnd"/>
-      <w:r>
-        <w:rPr>
-          <w:color w:val="000000"/>
-        </w:rPr>
-        <w:t xml:space="preserve"> datasets.</w:t>
+        <w:t>Visualize data, see if has too many features. Only works for 1,2,3 dimension datasets.</w:t>
       </w:r>
     </w:p>
     <w:p>
@@ -4934,21 +4818,7 @@
         <w:rPr>
           <w:color w:val="000000"/>
         </w:rPr>
-        <w:t xml:space="preserve">Reduce no. of </w:t>
-      </w:r>
-      <w:proofErr w:type="gramStart"/>
-      <w:r>
-        <w:rPr>
-          <w:color w:val="000000"/>
-        </w:rPr>
-        <w:t>features  (</w:t>
-      </w:r>
-      <w:proofErr w:type="gramEnd"/>
-      <w:r>
-        <w:rPr>
-          <w:color w:val="000000"/>
-        </w:rPr>
-        <w:t>good for polynomial problem, but in house loses info that is useful.</w:t>
+        <w:t>Reduce no. of features  (good for polynomial problem, but in house loses info that is useful.</w:t>
       </w:r>
     </w:p>
     <w:p>
@@ -5153,86 +5023,44 @@
         <w:rPr>
           <w:rFonts w:ascii="Calibri" w:hAnsi="Calibri" w:cs="Calibri"/>
         </w:rPr>
-        <w:t xml:space="preserve"> so it won’t be too </w:t>
-      </w:r>
-      <w:proofErr w:type="gramStart"/>
+        <w:t xml:space="preserve"> so it won’t be too high and we’ll get underfitting (thetas will just be really small and </w:t>
+      </w:r>
       <w:r>
         <w:rPr>
           <w:rFonts w:ascii="Calibri" w:hAnsi="Calibri" w:cs="Calibri"/>
         </w:rPr>
-        <w:t>high</w:t>
-      </w:r>
-      <w:proofErr w:type="gramEnd"/>
+        <w:t>h(x) will be more or less linear)</w:t>
+      </w:r>
       <w:r>
         <w:rPr>
           <w:rFonts w:ascii="Calibri" w:hAnsi="Calibri" w:cs="Calibri"/>
         </w:rPr>
-        <w:t xml:space="preserve"> and we’ll get underfitting (thetas will just be really small and </w:t>
+        <w:t>, or too low and then we won’t actually penalize params.</w:t>
       </w:r>
       <w:r>
         <w:rPr>
           <w:rFonts w:ascii="Calibri" w:hAnsi="Calibri" w:cs="Calibri"/>
         </w:rPr>
-        <w:t>h(x) will be more or less linear)</w:t>
-      </w:r>
-      <w:r>
+        <w:t xml:space="preserve"> </w:t>
+      </w:r>
+    </w:p>
+    <w:p>
+      <w:pPr>
         <w:rPr>
           <w:rFonts w:ascii="Calibri" w:hAnsi="Calibri" w:cs="Calibri"/>
         </w:rPr>
-        <w:t>, or too low and then we won’t actually penalize params.</w:t>
-      </w:r>
+      </w:pPr>
       <w:r>
         <w:rPr>
           <w:rFonts w:ascii="Calibri" w:hAnsi="Calibri" w:cs="Calibri"/>
         </w:rPr>
-        <w:t xml:space="preserve"> </w:t>
-      </w:r>
-    </w:p>
-    <w:p>
-      <w:pPr>
+        <w:t xml:space="preserve">The </w:t>
+      </w:r>
+      <w:r>
         <w:rPr>
           <w:rFonts w:ascii="Calibri" w:hAnsi="Calibri" w:cs="Calibri"/>
         </w:rPr>
-      </w:pPr>
-      <w:r>
-        <w:rPr>
-          <w:rFonts w:ascii="Calibri" w:hAnsi="Calibri" w:cs="Calibri"/>
-        </w:rPr>
-        <w:t xml:space="preserve">The </w:t>
-      </w:r>
-      <w:r>
-        <w:rPr>
-          <w:rFonts w:ascii="Calibri" w:hAnsi="Calibri" w:cs="Calibri"/>
-        </w:rPr>
-        <w:t xml:space="preserve">intuition is that the larger the parameters, a small change in the feature values will result in a large change (since the coeffs are so big). In addition, they are so </w:t>
-      </w:r>
-      <w:proofErr w:type="gramStart"/>
-      <w:r>
-        <w:rPr>
-          <w:rFonts w:ascii="Calibri" w:hAnsi="Calibri" w:cs="Calibri"/>
-        </w:rPr>
-        <w:t>big</w:t>
-      </w:r>
-      <w:proofErr w:type="gramEnd"/>
-      <w:r>
-        <w:rPr>
-          <w:rFonts w:ascii="Calibri" w:hAnsi="Calibri" w:cs="Calibri"/>
-        </w:rPr>
-        <w:t xml:space="preserve"> so they’ll be able to hit every dot (make sharp turns). </w:t>
-      </w:r>
-      <w:proofErr w:type="gramStart"/>
-      <w:r>
-        <w:rPr>
-          <w:rFonts w:ascii="Calibri" w:hAnsi="Calibri" w:cs="Calibri"/>
-        </w:rPr>
-        <w:t>So</w:t>
-      </w:r>
-      <w:proofErr w:type="gramEnd"/>
-      <w:r>
-        <w:rPr>
-          <w:rFonts w:ascii="Calibri" w:hAnsi="Calibri" w:cs="Calibri"/>
-        </w:rPr>
-        <w:t xml:space="preserve"> if we reduce the power of the params, the variance goes down (less power to each example/movement in the domain space), thereby making the graph less overfitted.</w:t>
+        <w:t>intuition is that the larger the parameters, a small change in the feature values will result in a large change (since the coeffs are so big). In addition, they are so big so they’ll be able to hit every dot (make sharp turns). So if we reduce the power of the params, the variance goes down (less power to each example/movement in the domain space), thereby making the graph less overfitted.</w:t>
       </w:r>
     </w:p>
     <w:p>
@@ -5595,21 +5423,7 @@
         <w:rPr>
           <w:color w:val="000000"/>
         </w:rPr>
-        <w:t xml:space="preserve">(where L is identity matrix except </w:t>
-      </w:r>
-      <w:proofErr w:type="gramStart"/>
-      <w:r>
-        <w:rPr>
-          <w:color w:val="000000"/>
-        </w:rPr>
-        <w:t>L(</w:t>
-      </w:r>
-      <w:proofErr w:type="gramEnd"/>
-      <w:r>
-        <w:rPr>
-          <w:color w:val="000000"/>
-        </w:rPr>
-        <w:t>0,0)=0, since we don’t penalize theta</w:t>
+        <w:t>(where L is identity matrix except L(0,0)=0, since we don’t penalize theta</w:t>
       </w:r>
       <w:r>
         <w:rPr>
@@ -5690,21 +5504,7 @@
         <w:rPr>
           <w:color w:val="000000"/>
         </w:rPr>
-        <w:t>(ya + (1-</w:t>
-      </w:r>
-      <w:proofErr w:type="gramStart"/>
-      <w:r>
-        <w:rPr>
-          <w:color w:val="000000"/>
-        </w:rPr>
-        <w:t>y)b</w:t>
-      </w:r>
-      <w:proofErr w:type="gramEnd"/>
-      <w:r>
-        <w:rPr>
-          <w:color w:val="000000"/>
-        </w:rPr>
-        <w:t>).</w:t>
+        <w:t>(ya + (1-y)b).</w:t>
       </w:r>
       <w:r>
         <w:rPr>
@@ -5771,21 +5571,7 @@
         <w:rPr>
           <w:color w:val="000000"/>
         </w:rPr>
-        <w:t>Probability: given a specific distribution with mean mu and std sigma, what is the probability of having x (a new example) in some range (x&gt;3, whatever). P(x&gt;3|mu=</w:t>
-      </w:r>
-      <w:proofErr w:type="gramStart"/>
-      <w:r>
-        <w:rPr>
-          <w:color w:val="000000"/>
-        </w:rPr>
-        <w:t>mu,sigma</w:t>
-      </w:r>
-      <w:proofErr w:type="gramEnd"/>
-      <w:r>
-        <w:rPr>
-          <w:color w:val="000000"/>
-        </w:rPr>
-        <w:t>=sigma).</w:t>
+        <w:t>Probability: given a specific distribution with mean mu and std sigma, what is the probability of having x (a new example) in some range (x&gt;3, whatever). P(x&gt;3|mu=mu,sigma=sigma).</w:t>
       </w:r>
     </w:p>
     <w:p>
@@ -5811,37 +5597,13 @@
           <w:bCs/>
           <w:color w:val="000000"/>
         </w:rPr>
-        <w:t>that describes th</w:t>
-      </w:r>
-      <w:bookmarkStart w:id="3" w:name="_GoBack"/>
-      <w:bookmarkEnd w:id="3"/>
-      <w:r>
-        <w:rPr>
-          <w:b/>
-          <w:bCs/>
-          <w:color w:val="000000"/>
-        </w:rPr>
-        <w:t>e data</w:t>
-      </w:r>
-      <w:r>
-        <w:rPr>
-          <w:color w:val="000000"/>
-        </w:rPr>
-        <w:t xml:space="preserve"> to be with mu=a and std=b. i.e.: p(mu=</w:t>
-      </w:r>
-      <w:proofErr w:type="gramStart"/>
-      <w:r>
-        <w:rPr>
-          <w:color w:val="000000"/>
-        </w:rPr>
-        <w:t>a,std</w:t>
-      </w:r>
-      <w:proofErr w:type="gramEnd"/>
-      <w:r>
-        <w:rPr>
-          <w:color w:val="000000"/>
-        </w:rPr>
-        <w:t>=b|data).</w:t>
+        <w:t>that describes the data</w:t>
+      </w:r>
+      <w:r>
+        <w:rPr>
+          <w:color w:val="000000"/>
+        </w:rPr>
+        <w:t xml:space="preserve"> to be with mu=a and std=b. i.e.: p(mu=a,std=b|data).</w:t>
       </w:r>
       <w:r>
         <w:rPr>
@@ -6130,25 +5892,7 @@
           <w:bCs/>
           <w:color w:val="000000"/>
         </w:rPr>
-        <w:t>is Cost(</w:t>
-      </w:r>
-      <w:proofErr w:type="gramStart"/>
-      <w:r>
-        <w:rPr>
-          <w:b/>
-          <w:bCs/>
-          <w:color w:val="000000"/>
-        </w:rPr>
-        <w:t>theta,X</w:t>
-      </w:r>
-      <w:proofErr w:type="gramEnd"/>
-      <w:r>
-        <w:rPr>
-          <w:b/>
-          <w:bCs/>
-          <w:color w:val="000000"/>
-        </w:rPr>
-        <w:t xml:space="preserve">) </w:t>
+        <w:t xml:space="preserve">is Cost(theta,X) </w:t>
       </w:r>
       <w:r>
         <w:rPr>
@@ -6171,38 +5915,130 @@
         <w:rPr>
           <w:color w:val="000000"/>
         </w:rPr>
-        <w:t>The cost func is just a negative log loss, i.e. negative log likelihood. Since log likelihood tries to maximize the likelihood, but we want the cost function to be minimized, we just use the negative log likelihood and minimize it (to get the max).</w:t>
+        <w:t>The cost func is just a negative log loss, i.e. negative log likelihood. Since log likelihood tries to maximize the likelihood, but we want the cost function to be minimized, we just use the negative log likelihood</w:t>
+      </w:r>
+      <w:r>
+        <w:rPr>
+          <w:color w:val="000000"/>
+        </w:rPr>
+        <w:t xml:space="preserve"> as J</w:t>
+      </w:r>
+      <w:r>
+        <w:rPr>
+          <w:color w:val="000000"/>
+        </w:rPr>
+        <w:t xml:space="preserve"> and minimize it (to get the max).</w:t>
       </w:r>
     </w:p>
     <w:p>
       <w:pPr>
         <w:pStyle w:val="Heading1"/>
       </w:pPr>
-      <w:bookmarkStart w:id="4" w:name="_Toc43282688"/>
+      <w:bookmarkStart w:id="3" w:name="_Toc43282688"/>
       <w:r>
         <w:t>Neural</w:t>
       </w:r>
       <w:r>
         <w:t xml:space="preserve"> Networks (NN)</w:t>
       </w:r>
+      <w:bookmarkEnd w:id="3"/>
+    </w:p>
+    <w:p>
+      <w:pPr>
+        <w:pStyle w:val="Heading2"/>
+      </w:pPr>
+      <w:bookmarkStart w:id="4" w:name="_Toc43282689"/>
+      <w:r>
+        <w:t>Intro</w:t>
+      </w:r>
+    </w:p>
+    <w:p>
+      <w:pPr>
+        <w:rPr>
+          <w:color w:val="000000"/>
+        </w:rPr>
+      </w:pPr>
+      <w:r>
+        <w:rPr>
+          <w:color w:val="000000"/>
+        </w:rPr>
+        <w:t>If we have a large input feature space and a non-linear hypothesis (diagram isn’t linear), using LogReg with quadratic or cubic features will create around n^2/2 or n^3 features, and becomes too hard to solve. That’s where NN comes in.</w:t>
+      </w:r>
+    </w:p>
+    <w:p>
+      <w:pPr>
+        <w:rPr>
+          <w:color w:val="000000"/>
+        </w:rPr>
+      </w:pPr>
+      <w:r>
+        <w:rPr>
+          <w:color w:val="000000"/>
+        </w:rPr>
+        <w:t xml:space="preserve">Instead, NN uses </w:t>
+      </w:r>
+      <w:r>
+        <w:rPr>
+          <w:b/>
+          <w:bCs/>
+          <w:color w:val="000000"/>
+        </w:rPr>
+        <w:t>layers</w:t>
+      </w:r>
+      <w:r>
+        <w:rPr>
+          <w:color w:val="000000"/>
+        </w:rPr>
+        <w:t xml:space="preserve">. Each unit in a layer has a logistic activation function (sigmoid func) from units in prev layer (with unique thetas). </w:t>
+      </w:r>
+    </w:p>
+    <w:p>
+      <w:pPr>
+        <w:pStyle w:val="Heading2"/>
+      </w:pPr>
+      <w:r>
+        <w:t>Forward propagation</w:t>
+      </w:r>
       <w:bookmarkEnd w:id="4"/>
     </w:p>
     <w:p>
       <w:pPr>
-        <w:pStyle w:val="Heading2"/>
-      </w:pPr>
-      <w:bookmarkStart w:id="5" w:name="_Toc43282689"/>
-      <w:r>
-        <w:t>Forward propagation</w:t>
-      </w:r>
-      <w:bookmarkEnd w:id="5"/>
-    </w:p>
-    <w:p>
-      <w:pPr>
-        <w:rPr>
-          <w:color w:val="000000"/>
-        </w:rPr>
-      </w:pPr>
+        <w:rPr>
+          <w:color w:val="000000"/>
+        </w:rPr>
+      </w:pPr>
+      <w:r>
+        <w:rPr>
+          <w:b/>
+          <w:bCs/>
+          <w:color w:val="000000"/>
+        </w:rPr>
+        <w:t xml:space="preserve">Neural </w:t>
+      </w:r>
+      <w:r>
+        <w:rPr>
+          <w:b/>
+          <w:bCs/>
+          <w:color w:val="000000"/>
+        </w:rPr>
+        <w:t>N</w:t>
+      </w:r>
+      <w:r>
+        <w:rPr>
+          <w:b/>
+          <w:bCs/>
+          <w:color w:val="000000"/>
+        </w:rPr>
+        <w:t xml:space="preserve">z </w:t>
+      </w:r>
+      <w:r>
+        <w:rPr>
+          <w:b/>
+          <w:bCs/>
+          <w:color w:val="000000"/>
+        </w:rPr>
+        <w:t xml:space="preserve">etwork: </w:t>
+      </w:r>
       <w:r>
         <w:rPr>
           <w:color w:val="000000"/>
@@ -6266,68 +6102,23 @@
       </w:pPr>
       <w:r>
         <w:rPr>
-          <w:color w:val="000000"/>
-        </w:rPr>
-        <w:t xml:space="preserve">If we have a large input feature space and a </w:t>
-      </w:r>
-      <w:proofErr w:type="gramStart"/>
-      <w:r>
-        <w:rPr>
-          <w:color w:val="000000"/>
-        </w:rPr>
-        <w:t>non-linear hypotheses</w:t>
-      </w:r>
-      <w:proofErr w:type="gramEnd"/>
-      <w:r>
-        <w:rPr>
-          <w:color w:val="000000"/>
-        </w:rPr>
-        <w:t xml:space="preserve"> (diagram isn’t linear), using LogReg with quadratic or cubic features will create around n^2/2 or n^3 features, and becomes too hard to solve. That’s where NN comes in.</w:t>
-      </w:r>
-    </w:p>
-    <w:p>
-      <w:pPr>
-        <w:rPr>
-          <w:color w:val="000000"/>
-        </w:rPr>
-      </w:pPr>
-      <w:r>
-        <w:rPr>
-          <w:color w:val="000000"/>
-        </w:rPr>
-        <w:t>Instead,</w:t>
-      </w:r>
-      <w:r>
-        <w:rPr>
-          <w:color w:val="000000"/>
-        </w:rPr>
-        <w:t xml:space="preserve"> NN</w:t>
-      </w:r>
-      <w:r>
-        <w:rPr>
-          <w:color w:val="000000"/>
-        </w:rPr>
-        <w:t xml:space="preserve"> use</w:t>
-      </w:r>
-      <w:r>
-        <w:rPr>
-          <w:color w:val="000000"/>
-        </w:rPr>
-        <w:t>s</w:t>
-      </w:r>
-      <w:r>
-        <w:rPr>
-          <w:color w:val="000000"/>
-        </w:rPr>
-        <w:t xml:space="preserve"> </w:t>
-      </w:r>
-      <w:r>
-        <w:rPr>
-          <w:b/>
-          <w:bCs/>
-          <w:color w:val="000000"/>
-        </w:rPr>
-        <w:t>layers</w:t>
+          <w:b/>
+          <w:bCs/>
+          <w:color w:val="000000"/>
+        </w:rPr>
+        <w:t>Bias unit</w:t>
+      </w:r>
+      <w:r>
+        <w:rPr>
+          <w:color w:val="000000"/>
+        </w:rPr>
+        <w:t xml:space="preserve"> – node in prev layer, unit zero, which always has 1 as its value. Used for computing logistic func</w:t>
+      </w:r>
+      <w:r>
+        <w:rPr>
+          <w:color w:val="000000"/>
+        </w:rPr>
+        <w:t xml:space="preserve"> of next layer. It itself doesn’t have a logistic func though, as its always 1</w:t>
       </w:r>
       <w:r>
         <w:rPr>
@@ -6335,88 +6126,21 @@
         </w:rPr>
         <w:t>.</w:t>
       </w:r>
-      <w:r>
-        <w:rPr>
-          <w:color w:val="000000"/>
-        </w:rPr>
-        <w:t xml:space="preserve"> Each unit in</w:t>
-      </w:r>
-      <w:r>
-        <w:rPr>
-          <w:color w:val="000000"/>
-        </w:rPr>
-        <w:t xml:space="preserve"> a</w:t>
-      </w:r>
-      <w:r>
-        <w:rPr>
-          <w:color w:val="000000"/>
-        </w:rPr>
-        <w:t xml:space="preserve"> layer has </w:t>
-      </w:r>
-      <w:r>
-        <w:rPr>
-          <w:color w:val="000000"/>
-        </w:rPr>
-        <w:t xml:space="preserve">a </w:t>
-      </w:r>
-      <w:r>
-        <w:rPr>
-          <w:color w:val="000000"/>
-        </w:rPr>
-        <w:t xml:space="preserve">logistic activation function (sigmoid func) from </w:t>
-      </w:r>
-      <w:r>
-        <w:rPr>
-          <w:color w:val="000000"/>
-        </w:rPr>
-        <w:t xml:space="preserve">units in </w:t>
-      </w:r>
-      <w:r>
-        <w:rPr>
-          <w:color w:val="000000"/>
-        </w:rPr>
-        <w:t xml:space="preserve">prev layer (with unique thetas). </w:t>
-      </w:r>
-    </w:p>
-    <w:p>
-      <w:pPr>
-        <w:rPr>
-          <w:color w:val="000000"/>
-        </w:rPr>
-      </w:pPr>
-      <w:r>
-        <w:rPr>
-          <w:b/>
-          <w:bCs/>
-          <w:color w:val="000000"/>
-        </w:rPr>
-        <w:t>Bias unit</w:t>
-      </w:r>
-      <w:r>
-        <w:rPr>
-          <w:color w:val="000000"/>
-        </w:rPr>
-        <w:t xml:space="preserve"> – node in prev layer, unit zero, which always has 1 as its value. Used for computing logistic func</w:t>
-      </w:r>
-      <w:r>
-        <w:rPr>
-          <w:color w:val="000000"/>
-        </w:rPr>
-        <w:t xml:space="preserve"> of next layer. It itself doesn’t have a logistic func though, as its always 1</w:t>
-      </w:r>
-      <w:r>
-        <w:rPr>
-          <w:color w:val="000000"/>
-        </w:rPr>
-        <w:t>.</w:t>
-      </w:r>
-    </w:p>
-    <w:p>
-      <w:pPr>
-        <w:rPr>
-          <w:color w:val="000000"/>
-        </w:rPr>
-      </w:pPr>
+    </w:p>
+    <w:p>
+      <w:pPr>
+        <w:rPr>
+          <w:color w:val="000000"/>
+        </w:rPr>
+      </w:pPr>
+      <w:r>
+        <w:rPr>
+          <w:b/>
+          <w:bCs/>
+          <w:color w:val="000000"/>
+        </w:rPr>
+        <w:t>Activation function:</w:t>
+      </w:r>
       <w:r>
         <w:rPr>
           <w:b/>
@@ -6425,35 +6149,107 @@
           <w:sz w:val="24"/>
           <w:szCs w:val="24"/>
         </w:rPr>
-        <w:t>activation nodes</w:t>
-      </w:r>
-      <w:r>
-        <w:rPr>
+        <w:t xml:space="preserve"> </w:t>
+      </w:r>
+      <w:r>
+        <w:rPr>
+          <w:color w:val="000000"/>
+        </w:rPr>
+        <w:t>output of node, given the inputs (we use the logistic func for the activation func).</w:t>
+      </w:r>
+      <w:r>
+        <w:rPr>
+          <w:color w:val="000000"/>
+        </w:rPr>
+        <w:t xml:space="preserve"> i.e., a</w:t>
+      </w:r>
+      <w:r>
+        <w:rPr>
+          <w:color w:val="000000"/>
+          <w:vertAlign w:val="subscript"/>
+        </w:rPr>
+        <w:t>2</w:t>
+      </w:r>
+      <w:r>
+        <w:rPr>
+          <w:color w:val="000000"/>
+          <w:vertAlign w:val="superscript"/>
+        </w:rPr>
+        <w:t>(2)</w:t>
+      </w:r>
+      <w:r>
+        <w:rPr>
+          <w:color w:val="000000"/>
+        </w:rPr>
+        <w:t xml:space="preserve"> = </w:t>
+      </w:r>
+      <w:r>
+        <w:rPr>
+          <w:color w:val="000000"/>
+        </w:rPr>
+        <w:t>sigmoid(x,theta</w:t>
+      </w:r>
+      <w:r>
+        <w:rPr>
+          <w:color w:val="000000"/>
+          <w:vertAlign w:val="superscript"/>
+        </w:rPr>
+        <w:t>(1)</w:t>
+      </w:r>
+      <w:r>
+        <w:rPr>
+          <w:color w:val="000000"/>
+        </w:rPr>
+        <w:t>)</w:t>
+      </w:r>
+      <w:r>
+        <w:rPr>
+          <w:color w:val="000000"/>
+        </w:rPr>
+        <w:t xml:space="preserve"> is the activation func.</w:t>
+      </w:r>
+    </w:p>
+    <w:p>
+      <w:pPr>
+        <w:rPr>
+          <w:color w:val="000000"/>
+        </w:rPr>
+      </w:pPr>
+      <w:r>
+        <w:rPr>
+          <w:b/>
+          <w:bCs/>
           <w:color w:val="000000"/>
           <w:sz w:val="24"/>
           <w:szCs w:val="24"/>
         </w:rPr>
+        <w:t>activation nodes</w:t>
+      </w:r>
+      <w:r>
+        <w:rPr>
+          <w:color w:val="000000"/>
+          <w:sz w:val="24"/>
+          <w:szCs w:val="24"/>
+        </w:rPr>
         <w:t xml:space="preserve"> </w:t>
       </w:r>
       <w:r>
         <w:rPr>
           <w:color w:val="000000"/>
         </w:rPr>
-        <w:t xml:space="preserve">- ‘a’ </w:t>
-      </w:r>
-      <w:proofErr w:type="gramStart"/>
-      <w:r>
-        <w:rPr>
-          <w:color w:val="000000"/>
-        </w:rPr>
-        <w:t>nodes</w:t>
-      </w:r>
-      <w:proofErr w:type="gramEnd"/>
-      <w:r>
-        <w:rPr>
-          <w:color w:val="000000"/>
-        </w:rPr>
-        <w:t xml:space="preserve"> are in hidden layers, and are called activation nodes.</w:t>
+        <w:t xml:space="preserve">- ‘a’ nodes in </w:t>
+      </w:r>
+      <w:r>
+        <w:rPr>
+          <w:color w:val="000000"/>
+        </w:rPr>
+        <w:t xml:space="preserve">the </w:t>
+      </w:r>
+      <w:r>
+        <w:rPr>
+          <w:color w:val="000000"/>
+        </w:rPr>
+        <w:t>hidden layers</w:t>
       </w:r>
     </w:p>
     <w:p>
@@ -6532,21 +6328,14 @@
         <w:rPr>
           <w:color w:val="000000"/>
         </w:rPr>
-        <w:t xml:space="preserve"> </w:t>
-      </w:r>
-      <w:proofErr w:type="gramStart"/>
-      <w:r>
-        <w:rPr>
-          <w:color w:val="000000"/>
-        </w:rPr>
-        <w:t>units</w:t>
-      </w:r>
-      <w:proofErr w:type="gramEnd"/>
-      <w:r>
-        <w:rPr>
-          <w:color w:val="000000"/>
-        </w:rPr>
-        <w:t xml:space="preserve"> (not including unit zero in each layer), then </w:t>
+        <w:t xml:space="preserve"> units (not including unit </w:t>
+      </w:r>
+      <w:r>
+        <w:rPr>
+          <w:color w:val="000000"/>
+        </w:rPr>
+        <w:lastRenderedPageBreak/>
+        <w:t xml:space="preserve">zero in each layer), then </w:t>
       </w:r>
       <w:r>
         <w:rPr>
@@ -6655,7 +6444,6 @@
         </w:rPr>
         <w:t>Θ</w:t>
       </w:r>
-      <w:proofErr w:type="gramStart"/>
       <w:r>
         <w:rPr>
           <w:color w:val="000000"/>
@@ -6663,7 +6451,6 @@
         </w:rPr>
         <w:t>i,j</w:t>
       </w:r>
-      <w:proofErr w:type="gramEnd"/>
       <w:r>
         <w:rPr>
           <w:color w:val="000000"/>
@@ -6731,7 +6518,6 @@
           <w:noProof/>
           <w:color w:val="000000"/>
         </w:rPr>
-        <w:lastRenderedPageBreak/>
         <w:drawing>
           <wp:inline distT="0" distB="0" distL="0" distR="0" wp14:anchorId="23A635BE" wp14:editId="00B9944B">
             <wp:extent cx="3680651" cy="2095500"/>
@@ -6834,41 +6620,46 @@
         </w:rPr>
         <w:t xml:space="preserve">is equal to </w:t>
       </w:r>
-      <w:bookmarkStart w:id="6" w:name="_Hlk18429315"/>
+      <w:bookmarkStart w:id="5" w:name="_Hlk18429315"/>
       <w:r>
         <w:rPr>
           <w:color w:val="000000"/>
         </w:rPr>
         <w:t>Θ</w:t>
       </w:r>
-      <w:bookmarkEnd w:id="6"/>
+      <w:bookmarkEnd w:id="5"/>
       <w:r>
         <w:rPr>
           <w:color w:val="000000"/>
           <w:vertAlign w:val="superscript"/>
         </w:rPr>
-        <w:t>(j-</w:t>
-      </w:r>
-      <w:proofErr w:type="gramStart"/>
+        <w:t>(j-1)</w:t>
+      </w:r>
+      <w:r>
+        <w:rPr>
+          <w:color w:val="000000"/>
+        </w:rPr>
+        <w:t>*a</w:t>
+      </w:r>
       <w:r>
         <w:rPr>
           <w:color w:val="000000"/>
           <w:vertAlign w:val="superscript"/>
         </w:rPr>
-        <w:t>1)</w:t>
-      </w:r>
-      <w:r>
-        <w:rPr>
-          <w:color w:val="000000"/>
-        </w:rPr>
-        <w:t>*</w:t>
-      </w:r>
-      <w:proofErr w:type="gramEnd"/>
-      <w:r>
-        <w:rPr>
-          <w:color w:val="000000"/>
-        </w:rPr>
-        <w:t>a</w:t>
+        <w:t>(j-1)</w:t>
+      </w:r>
+      <w:r>
+        <w:rPr>
+          <w:color w:val="000000"/>
+        </w:rPr>
+        <w:t>(including a</w:t>
+      </w:r>
+      <w:r>
+        <w:rPr>
+          <w:color w:val="000000"/>
+          <w:vertAlign w:val="subscript"/>
+        </w:rPr>
+        <w:t>0</w:t>
       </w:r>
       <w:r>
         <w:rPr>
@@ -6881,7 +6672,32 @@
         <w:rPr>
           <w:color w:val="000000"/>
         </w:rPr>
-        <w:t>(including a</w:t>
+        <w:t>)</w:t>
+      </w:r>
+      <w:r>
+        <w:rPr>
+          <w:color w:val="000000"/>
+        </w:rPr>
+        <w:t>. Then, a</w:t>
+      </w:r>
+      <w:r>
+        <w:rPr>
+          <w:color w:val="000000"/>
+          <w:vertAlign w:val="superscript"/>
+        </w:rPr>
+        <w:t>j</w:t>
+      </w:r>
+      <w:r>
+        <w:rPr>
+          <w:color w:val="000000"/>
+        </w:rPr>
+        <w:t xml:space="preserve"> </w:t>
+      </w:r>
+      <w:r>
+        <w:rPr>
+          <w:color w:val="000000"/>
+        </w:rPr>
+        <w:t>(not including a</w:t>
       </w:r>
       <w:r>
         <w:rPr>
@@ -6895,7 +6711,7 @@
           <w:color w:val="000000"/>
           <w:vertAlign w:val="superscript"/>
         </w:rPr>
-        <w:t>(j-1)</w:t>
+        <w:t>j</w:t>
       </w:r>
       <w:r>
         <w:rPr>
@@ -6907,60 +6723,7 @@
         <w:rPr>
           <w:color w:val="000000"/>
         </w:rPr>
-        <w:t>. Then, a</w:t>
-      </w:r>
-      <w:r>
-        <w:rPr>
-          <w:color w:val="000000"/>
-          <w:vertAlign w:val="superscript"/>
-        </w:rPr>
-        <w:t>j</w:t>
-      </w:r>
-      <w:r>
-        <w:rPr>
-          <w:color w:val="000000"/>
-        </w:rPr>
-        <w:t xml:space="preserve"> </w:t>
-      </w:r>
-      <w:r>
-        <w:rPr>
-          <w:color w:val="000000"/>
-        </w:rPr>
-        <w:t>(not including a</w:t>
-      </w:r>
-      <w:r>
-        <w:rPr>
-          <w:color w:val="000000"/>
-          <w:vertAlign w:val="subscript"/>
-        </w:rPr>
-        <w:t>0</w:t>
-      </w:r>
-      <w:proofErr w:type="gramStart"/>
-      <w:r>
-        <w:rPr>
-          <w:color w:val="000000"/>
-          <w:vertAlign w:val="superscript"/>
-        </w:rPr>
-        <w:t>j</w:t>
-      </w:r>
-      <w:r>
-        <w:rPr>
-          <w:color w:val="000000"/>
-        </w:rPr>
-        <w:t>)</w:t>
-      </w:r>
-      <w:r>
-        <w:rPr>
-          <w:color w:val="000000"/>
-        </w:rPr>
-        <w:t>=</w:t>
-      </w:r>
-      <w:proofErr w:type="gramEnd"/>
-      <w:r>
-        <w:rPr>
-          <w:color w:val="000000"/>
-        </w:rPr>
-        <w:t xml:space="preserve"> g(z</w:t>
+        <w:t>= g(z</w:t>
       </w:r>
       <w:r>
         <w:rPr>
@@ -7129,19 +6892,11 @@
         </w:rPr>
         <w:t>Θ</w:t>
       </w:r>
-      <w:proofErr w:type="gramStart"/>
-      <w:r>
-        <w:rPr>
-          <w:color w:val="000000"/>
-        </w:rPr>
-        <w:t>=[</w:t>
-      </w:r>
-      <w:proofErr w:type="gramEnd"/>
-      <w:r>
-        <w:rPr>
-          <w:color w:val="000000"/>
-        </w:rPr>
-        <w:t>-10,20,20] for input layer, and no hidden layers. g(z)~1 from 4.6 onward, same for 0 with -4.6. in addition, z (from sigmoid) &gt;=10 iff x1 or x2, otherwise z=-10. And so finally, using the weights above, h</w:t>
+      <w:r>
+        <w:rPr>
+          <w:color w:val="000000"/>
+        </w:rPr>
+        <w:t>=[-10,20,20] for input layer, and no hidden layers. g(z)~1 from 4.6 onward, same for 0 with -4.6. in addition, z (from sigmoid) &gt;=10 iff x1 or x2, otherwise z=-10. And so finally, using the weights above, h</w:t>
       </w:r>
       <w:r>
         <w:rPr>
@@ -7178,7 +6933,21 @@
         <w:rPr>
           <w:color w:val="000000"/>
         </w:rPr>
-        <w:t>NAND, and L2-3 does OR)</w:t>
+        <w:t>N</w:t>
+      </w:r>
+      <w:r>
+        <w:rPr>
+          <w:color w:val="000000"/>
+        </w:rPr>
+        <w:t>OR</w:t>
+      </w:r>
+      <w:bookmarkStart w:id="6" w:name="_GoBack"/>
+      <w:bookmarkEnd w:id="6"/>
+      <w:r>
+        <w:rPr>
+          <w:color w:val="000000"/>
+        </w:rPr>
+        <w:t>, and L2-3 does OR)</w:t>
       </w:r>
       <w:r>
         <w:rPr>
@@ -7657,12 +7426,15 @@
         <w:t>the error of the hypothesis answer given in h(x) in respect to the actual answer y</w:t>
       </w:r>
       <w:r>
-        <w:t xml:space="preserve"> times the X of current parameter (to see how much of the error the theta should account to himself, according to my intuition).</w:t>
-      </w:r>
-    </w:p>
-    <w:p>
+        <w:t xml:space="preserve"> times the X of current </w:t>
+      </w:r>
       <w:r>
         <w:lastRenderedPageBreak/>
+        <w:t>parameter (to see how much of the error the theta should account to himself, according to my intuition).</w:t>
+      </w:r>
+    </w:p>
+    <w:p>
+      <w:r>
         <w:t>In NN, you can’t see the error of non-last layers, bc we don’t know the optimal activation unit of the next layer yet, since it is only a piece in the puzzle of the final layer, which we don’t know the optimal value (a*theta) of yet.</w:t>
       </w:r>
       <w:r>
@@ -7676,13 +7448,8 @@
       <w:r>
         <w:t xml:space="preserve">Stage 1: </w:t>
       </w:r>
-      <w:proofErr w:type="gramStart"/>
-      <w:r>
-        <w:t>the</w:t>
-      </w:r>
-      <w:proofErr w:type="gramEnd"/>
-      <w:r>
-        <w:t xml:space="preserve"> </w:t>
+      <w:r>
+        <w:t xml:space="preserve">the </w:t>
       </w:r>
       <w:r>
         <w:t>Z</w:t>
@@ -7913,13 +7680,8 @@
           <w:vertAlign w:val="superscript"/>
         </w:rPr>
       </w:pPr>
-      <w:proofErr w:type="gramStart"/>
-      <w:r>
-        <w:t>specifically</w:t>
-      </w:r>
-      <w:proofErr w:type="gramEnd"/>
-      <w:r>
-        <w:t xml:space="preserve"> for the output units, we get (taking all at once as a vector, image shows proof for one unit): </w:t>
+      <w:r>
+        <w:t xml:space="preserve">specifically for the output units, we get (taking all at once as a vector, image shows proof for one unit): </w:t>
       </w:r>
     </w:p>
     <w:p>
@@ -8069,15 +7831,7 @@
         </w:rPr>
       </w:pPr>
       <w:r>
-        <w:t xml:space="preserve">For every other </w:t>
-      </w:r>
-      <w:proofErr w:type="gramStart"/>
-      <w:r>
-        <w:t>layers</w:t>
-      </w:r>
-      <w:proofErr w:type="gramEnd"/>
-      <w:r>
-        <w:t xml:space="preserve">, </w:t>
+        <w:t xml:space="preserve">For every other layers, </w:t>
       </w:r>
       <w:r>
         <w:t>δ</w:t>
@@ -8293,21 +8047,7 @@
         <w:rPr>
           <w:rFonts w:eastAsiaTheme="minorEastAsia"/>
         </w:rPr>
-        <w:t xml:space="preserve">. Deriving that is </w:t>
-      </w:r>
-      <w:proofErr w:type="gramStart"/>
-      <w:r>
-        <w:rPr>
-          <w:rFonts w:eastAsiaTheme="minorEastAsia"/>
-        </w:rPr>
-        <w:t>pretty easy</w:t>
-      </w:r>
-      <w:proofErr w:type="gramEnd"/>
-      <w:r>
-        <w:rPr>
-          <w:rFonts w:eastAsiaTheme="minorEastAsia"/>
-        </w:rPr>
-        <w:t>. Just chain derive from z</w:t>
+        <w:t>. Deriving that is pretty easy. Just chain derive from z</w:t>
       </w:r>
       <w:r>
         <w:rPr>
@@ -8617,14 +8357,12 @@
       <w:r>
         <w:t>Θ</w:t>
       </w:r>
-      <w:proofErr w:type="gramStart"/>
       <w:r>
         <w:rPr>
           <w:vertAlign w:val="subscript"/>
         </w:rPr>
         <w:t>i,j</w:t>
       </w:r>
-      <w:proofErr w:type="gramEnd"/>
       <w:r>
         <w:rPr>
           <w:vertAlign w:val="superscript"/>
@@ -8704,11 +8442,7 @@
     </w:p>
     <w:p>
       <w:r>
-        <w:t xml:space="preserve">(all factors without </w:t>
-      </w:r>
-      <w:proofErr w:type="gramStart"/>
-      <w:r>
-        <w:t>theta</w:t>
+        <w:t>(all factors without theta</w:t>
       </w:r>
       <w:r>
         <w:rPr>
@@ -8716,7 +8450,6 @@
         </w:rPr>
         <w:t>i,j</w:t>
       </w:r>
-      <w:proofErr w:type="gramEnd"/>
       <w:r>
         <w:rPr>
           <w:vertAlign w:val="superscript"/>
@@ -9126,28 +8859,15 @@
     </w:p>
     <w:p>
       <w:r>
-        <w:t>Since all weights are the same, x1 will output from both lines the same value, same for bias and x2. Meaning, a1(</w:t>
-      </w:r>
-      <w:proofErr w:type="gramStart"/>
-      <w:r>
-        <w:t>2)=</w:t>
-      </w:r>
-      <w:proofErr w:type="gramEnd"/>
-      <w:r>
-        <w:t>a2(2), and we’re just doing tons of computations for a layer that essentially has 1 unit.</w:t>
+        <w:t>Since all weights are the same, x1 will output from both lines the same value, same for bias and x2. Meaning, a1(2)=a2(2), and we’re just doing tons of computations for a layer that essentially has 1 unit.</w:t>
       </w:r>
       <w:r>
         <w:t xml:space="preserve"> So, use rand and epsilon to init to some small value around 0.</w:t>
       </w:r>
     </w:p>
     <w:p>
-      <w:proofErr w:type="gramStart"/>
-      <w:r>
-        <w:t>rand(</w:t>
-      </w:r>
-      <w:proofErr w:type="gramEnd"/>
-      <w:r>
-        <w:t>10,11) * (2 * INIT_EPSILON) - INIT_EPSILON;</w:t>
+      <w:r>
+        <w:t>rand(10,11) * (2 * INIT_EPSILON) - INIT_EPSILON;</w:t>
       </w:r>
       <w:r>
         <w:t xml:space="preserve"> </w:t>
@@ -9306,7 +9026,6 @@
       </w:r>
     </w:p>
     <w:p>
-      <w:proofErr w:type="gramStart"/>
       <w:r>
         <w:t>ThetaVe</w:t>
       </w:r>
@@ -9314,11 +9033,7 @@
         <w:t>c</w:t>
       </w:r>
       <w:r>
-        <w:t xml:space="preserve"> :</w:t>
-      </w:r>
-      <w:proofErr w:type="gramEnd"/>
-      <w:r>
-        <w:t>=ThetaVec – alpha*DVec</w:t>
+        <w:t xml:space="preserve"> :=ThetaVec – alpha*DVec</w:t>
       </w:r>
     </w:p>
     <w:p>
@@ -9580,15 +9295,7 @@
         <w:t xml:space="preserve">partition to see who had lowest cost. Now we have (allegedly) the best model. </w:t>
       </w:r>
       <w:r>
-        <w:t xml:space="preserve">Notice we used the CV to train the d parameter (which represents how many degrees to use). So, we need to test if THAT choice worked (just like we need to test the training set’s optimal solution). </w:t>
-      </w:r>
-      <w:proofErr w:type="gramStart"/>
-      <w:r>
-        <w:t>So</w:t>
-      </w:r>
-      <w:proofErr w:type="gramEnd"/>
-      <w:r>
-        <w:t xml:space="preserve"> on the “best model”, we finally use the test set to see how good it is.</w:t>
+        <w:t>Notice we used the CV to train the d parameter (which represents how many degrees to use). So, we need to test if THAT choice worked (just like we need to test the training set’s optimal solution). So on the “best model”, we finally use the test set to see how good it is.</w:t>
       </w:r>
     </w:p>
     <w:p>
@@ -10070,15 +9777,7 @@
         <w:t xml:space="preserve"> h func </w:t>
       </w:r>
       <w:r>
-        <w:t>is good enough, but what if one of the classes is almost non-existent? What if a dataset of people with cancer only has 0.5</w:t>
-      </w:r>
-      <w:proofErr w:type="gramStart"/>
-      <w:r>
-        <w:t>%  examples</w:t>
-      </w:r>
-      <w:proofErr w:type="gramEnd"/>
-      <w:r>
-        <w:t xml:space="preserve"> </w:t>
+        <w:t xml:space="preserve">is good enough, but what if one of the classes is almost non-existent? What if a dataset of people with cancer only has 0.5%  examples </w:t>
       </w:r>
       <w:r>
         <w:lastRenderedPageBreak/>
@@ -10185,15 +9884,7 @@
         <w:t xml:space="preserve">tp/(tp+fn) </w:t>
       </w:r>
       <w:r>
-        <w:t xml:space="preserve">out of what </w:t>
-      </w:r>
-      <w:proofErr w:type="gramStart"/>
-      <w:r>
-        <w:t>actually is</w:t>
-      </w:r>
-      <w:proofErr w:type="gramEnd"/>
-      <w:r>
-        <w:t xml:space="preserve"> positive, </w:t>
+        <w:t xml:space="preserve">out of what actually is positive, </w:t>
       </w:r>
       <w:r>
         <w:t xml:space="preserve">how much (in percentage) </w:t>
@@ -10215,15 +9906,7 @@
         <w:t xml:space="preserve">Note: </w:t>
       </w:r>
       <w:r>
-        <w:t xml:space="preserve">y=1 is the </w:t>
-      </w:r>
-      <w:proofErr w:type="gramStart"/>
-      <w:r>
-        <w:t>more rare</w:t>
-      </w:r>
-      <w:proofErr w:type="gramEnd"/>
-      <w:r>
-        <w:t xml:space="preserve"> class.</w:t>
+        <w:t>y=1 is the more rare class.</w:t>
       </w:r>
     </w:p>
     <w:p>
@@ -10238,15 +9921,7 @@
         <w:t>one number that tells you how good you’re doing (instead of having to look at tons of examples, etc.). for example: accuracy (sometimes).</w:t>
       </w:r>
       <w:r>
-        <w:t xml:space="preserve"> Problem: if we use precision and recall, we now can’t as easily evaluate which algo is better, bc we </w:t>
-      </w:r>
-      <w:proofErr w:type="gramStart"/>
-      <w:r>
-        <w:t>have to</w:t>
-      </w:r>
-      <w:proofErr w:type="gramEnd"/>
-      <w:r>
-        <w:t xml:space="preserve"> look at 2 parameters.</w:t>
+        <w:t xml:space="preserve"> Problem: if we use precision and recall, we now can’t as easily evaluate which algo is better, bc we have to look at 2 parameters.</w:t>
       </w:r>
     </w:p>
     <w:p>
@@ -10258,15 +9933,7 @@
         </w:numPr>
       </w:pPr>
       <w:r>
-        <w:t xml:space="preserve">Solution 1: average of 2 params. Not good, bc one might be </w:t>
-      </w:r>
-      <w:proofErr w:type="gramStart"/>
-      <w:r>
-        <w:t>really high</w:t>
-      </w:r>
-      <w:proofErr w:type="gramEnd"/>
-      <w:r>
-        <w:t xml:space="preserve"> (high threshold) and the other really low, which is crap</w:t>
+        <w:t>Solution 1: average of 2 params. Not good, bc one might be really high (high threshold) and the other really low, which is crap</w:t>
       </w:r>
     </w:p>
     <w:p>
@@ -10346,16 +10013,8 @@
         <w:rPr>
           <w:rFonts w:eastAsiaTheme="minorEastAsia"/>
         </w:rPr>
-        <w:t xml:space="preserve">Usually just called F-score, it also takes in account if one of the scores is </w:t>
-      </w:r>
-      <w:proofErr w:type="gramStart"/>
-      <w:r>
-        <w:rPr>
-          <w:rFonts w:eastAsiaTheme="minorEastAsia"/>
-        </w:rPr>
-        <w:t>really low</w:t>
-      </w:r>
-      <w:proofErr w:type="gramEnd"/>
+        <w:t>Usually just called F-score, it also takes in account if one of the scores is really low</w:t>
+      </w:r>
       <w:r>
         <w:rPr>
           <w:rFonts w:eastAsiaTheme="minorEastAsia"/>
@@ -10395,15 +10054,7 @@
         </w:numPr>
       </w:pPr>
       <w:r>
-        <w:t xml:space="preserve">Higher precision (we are </w:t>
-      </w:r>
-      <w:proofErr w:type="gramStart"/>
-      <w:r>
-        <w:t>more sure</w:t>
-      </w:r>
-      <w:proofErr w:type="gramEnd"/>
-      <w:r>
-        <w:t xml:space="preserve"> of our answers)</w:t>
+        <w:t>Higher precision (we are more sure of our answers)</w:t>
       </w:r>
     </w:p>
     <w:p>
@@ -10631,15 +10282,7 @@
         <w:t xml:space="preserve">0 </w:t>
       </w:r>
       <w:r>
-        <w:t xml:space="preserve">are like </w:t>
-      </w:r>
-      <w:proofErr w:type="gramStart"/>
-      <w:r>
-        <w:t>similar to</w:t>
-      </w:r>
-      <w:proofErr w:type="gramEnd"/>
-      <w:r>
-        <w:t xml:space="preserve"> sigmoid, only they look like this: </w:t>
+        <w:t xml:space="preserve">are like similar to sigmoid, only they look like this: </w:t>
       </w:r>
       <w:r>
         <w:t>(</w:t>
@@ -11012,15 +10655,7 @@
           <w:b/>
           <w:bCs/>
         </w:rPr>
-        <w:t xml:space="preserve">close to </w:t>
-      </w:r>
-      <w:proofErr w:type="gramStart"/>
-      <w:r>
-        <w:rPr>
-          <w:b/>
-          <w:bCs/>
-        </w:rPr>
-        <w:t xml:space="preserve">the </w:t>
+        <w:t xml:space="preserve">close to the </w:t>
       </w:r>
       <w:r>
         <w:rPr>
@@ -11036,7 +10671,6 @@
         </w:rPr>
         <w:t>origin</w:t>
       </w:r>
-      <w:proofErr w:type="gramEnd"/>
       <w:r>
         <w:rPr>
           <w:b/>
@@ -11367,13 +11001,8 @@
         <w:t>Define all examples as landmarks</w:t>
       </w:r>
       <w:r>
-        <w:t>, and create vector f comprising of the m kernel funcs (sim(</w:t>
-      </w:r>
-      <w:proofErr w:type="gramStart"/>
-      <w:r>
-        <w:t>x,l</w:t>
-      </w:r>
-      <w:proofErr w:type="gramEnd"/>
+        <w:t>, and create vector f comprising of the m kernel funcs (sim(x,l</w:t>
+      </w:r>
       <w:r>
         <w:rPr>
           <w:vertAlign w:val="superscript"/>
@@ -11408,19 +11037,11 @@
         <w:rPr>
           <w:vertAlign w:val="superscript"/>
         </w:rPr>
-        <w:t>(i</w:t>
-      </w:r>
-      <w:proofErr w:type="gramStart"/>
-      <w:r>
-        <w:rPr>
-          <w:vertAlign w:val="superscript"/>
-        </w:rPr>
-        <w:t>)</w:t>
+        <w:t>(i)</w:t>
       </w:r>
       <w:r>
         <w:t>,y</w:t>
       </w:r>
-      <w:proofErr w:type="gramEnd"/>
       <w:r>
         <w:rPr>
           <w:vertAlign w:val="superscript"/>
@@ -12034,14 +11655,7 @@
         <w:rPr>
           <w:color w:val="000000"/>
         </w:rPr>
-        <w:t xml:space="preserve">l + </w:t>
-      </w:r>
-      <w:proofErr w:type="gramStart"/>
-      <w:r>
-        <w:rPr>
-          <w:color w:val="000000"/>
-        </w:rPr>
-        <w:t>const)</w:t>
+        <w:t>l + const)</w:t>
       </w:r>
       <w:r>
         <w:rPr>
@@ -12050,7 +11664,6 @@
         </w:rPr>
         <w:t>degree</w:t>
       </w:r>
-      <w:proofErr w:type="gramEnd"/>
       <w:r>
         <w:rPr>
           <w:color w:val="000000"/>
@@ -12110,21 +11723,7 @@
         <w:rPr>
           <w:color w:val="000000"/>
         </w:rPr>
-        <w:t>n is small, m is medium (n=1-</w:t>
-      </w:r>
-      <w:proofErr w:type="gramStart"/>
-      <w:r>
-        <w:rPr>
-          <w:color w:val="000000"/>
-        </w:rPr>
-        <w:t>1000,m</w:t>
-      </w:r>
-      <w:proofErr w:type="gramEnd"/>
-      <w:r>
-        <w:rPr>
-          <w:color w:val="000000"/>
-        </w:rPr>
-        <w:t>=10-10,000): SVM w/ gaussian kernel.</w:t>
+        <w:t>n is small, m is medium (n=1-1000,m=10-10,000): SVM w/ gaussian kernel.</w:t>
       </w:r>
     </w:p>
     <w:p>
@@ -12195,21 +11794,10 @@
         <w:rPr>
           <w:vertAlign w:val="superscript"/>
         </w:rPr>
-        <w:t>(i</w:t>
-      </w:r>
-      <w:proofErr w:type="gramStart"/>
-      <w:r>
-        <w:rPr>
-          <w:vertAlign w:val="superscript"/>
-        </w:rPr>
-        <w:t>)</w:t>
-      </w:r>
-      <w:r>
-        <w:t>, and</w:t>
-      </w:r>
-      <w:proofErr w:type="gramEnd"/>
-      <w:r>
-        <w:t xml:space="preserve"> try to find some structure. For example: clustering algos, divide points into groups.</w:t>
+        <w:t>(i)</w:t>
+      </w:r>
+      <w:r>
+        <w:t>, and try to find some structure. For example: clustering algos, divide points into groups.</w:t>
       </w:r>
     </w:p>
     <w:p>
@@ -12401,15 +11989,7 @@
         </w:numPr>
       </w:pPr>
       <w:r>
-        <w:t xml:space="preserve">If k&gt;10, don’t bother. Will </w:t>
-      </w:r>
-      <w:proofErr w:type="gramStart"/>
-      <w:r>
-        <w:t>be more or less</w:t>
-      </w:r>
-      <w:proofErr w:type="gramEnd"/>
-      <w:r>
-        <w:t xml:space="preserve"> the same.</w:t>
+        <w:t>If k&gt;10, don’t bother. Will be more or less the same.</w:t>
       </w:r>
     </w:p>
     <w:p>
@@ -12903,15 +12483,7 @@
         </w:drawing>
       </w:r>
       <w:r>
-        <w:t xml:space="preserve">To compare different K’s, use </w:t>
-      </w:r>
-      <w:proofErr w:type="gramStart"/>
-      <w:r>
-        <w:t>-  the</w:t>
-      </w:r>
-      <w:proofErr w:type="gramEnd"/>
-      <w:r>
-        <w:t xml:space="preserve"> S from [U,S,V],</w:t>
+        <w:t>To compare different K’s, use -  the S from [U,S,V],</w:t>
       </w:r>
       <w:r>
         <w:t xml:space="preserve"> which calcs percentage of variance retained.</w:t>
@@ -13157,15 +12729,7 @@
         </w:numPr>
       </w:pPr>
       <w:r>
-        <w:t xml:space="preserve">Prevent overfitting – DON’T DO THIS, DOESN’T WORK WELL, NOT MEANT FOR THIS. Will lose </w:t>
-      </w:r>
-      <w:proofErr w:type="gramStart"/>
-      <w:r>
-        <w:t>data, and</w:t>
-      </w:r>
-      <w:proofErr w:type="gramEnd"/>
-      <w:r>
-        <w:t xml:space="preserve"> doesn’t take into account result Y. instead just use regularization.</w:t>
+        <w:t>Prevent overfitting – DON’T DO THIS, DOESN’T WORK WELL, NOT MEANT FOR THIS. Will lose data, and doesn’t take into account result Y. instead just use regularization.</w:t>
       </w:r>
     </w:p>
     <w:p>
@@ -13208,15 +12772,7 @@
         <w:t xml:space="preserve"> Use it when you don’t have many positive examples, </w:t>
       </w:r>
       <w:r>
-        <w:t xml:space="preserve">and many different things can go wrong. Idea is to model how a normal situation should look </w:t>
-      </w:r>
-      <w:proofErr w:type="gramStart"/>
-      <w:r>
-        <w:t>like, and</w:t>
-      </w:r>
-      <w:proofErr w:type="gramEnd"/>
-      <w:r>
-        <w:t xml:space="preserve"> report any anomalous examples. </w:t>
+        <w:t xml:space="preserve">and many different things can go wrong. Idea is to model how a normal situation should look like, and report any anomalous examples. </w:t>
       </w:r>
     </w:p>
     <w:p>
@@ -13245,15 +12801,7 @@
         </w:numPr>
       </w:pPr>
       <w:r>
-        <w:t xml:space="preserve">Use log(X+c), </w:t>
-      </w:r>
-      <w:proofErr w:type="gramStart"/>
-      <w:r>
-        <w:t>^,etc</w:t>
-      </w:r>
-      <w:proofErr w:type="gramEnd"/>
-      <w:r>
-        <w:t xml:space="preserve"> if histogram (hist func) of features don’t look gaussian.</w:t>
+        <w:t>Use log(X+c), ^,etc if histogram (hist func) of features don’t look gaussian.</w:t>
       </w:r>
     </w:p>
     <w:p>
@@ -13467,21 +13015,7 @@
         <w:rPr>
           <w:rFonts w:cstheme="minorHAnsi"/>
         </w:rPr>
-        <w:t xml:space="preserve">. Since we don’t </w:t>
-      </w:r>
-      <w:proofErr w:type="gramStart"/>
-      <w:r>
-        <w:rPr>
-          <w:rFonts w:cstheme="minorHAnsi"/>
-        </w:rPr>
-        <w:t>actually have</w:t>
-      </w:r>
-      <w:proofErr w:type="gramEnd"/>
-      <w:r>
-        <w:rPr>
-          <w:rFonts w:cstheme="minorHAnsi"/>
-        </w:rPr>
-        <w:t xml:space="preserve"> either vectors θ or X, start them off at small rand values, (also guess no. of features for each example)</w:t>
+        <w:t>. Since we don’t actually have either vectors θ or X, start them off at small rand values, (also guess no. of features for each example)</w:t>
       </w:r>
       <w:r>
         <w:rPr>
@@ -13545,21 +13079,7 @@
         <w:rPr>
           <w:rFonts w:cstheme="minorHAnsi"/>
         </w:rPr>
-        <w:t xml:space="preserve"> (</w:t>
-      </w:r>
-      <w:proofErr w:type="gramStart"/>
-      <w:r>
-        <w:rPr>
-          <w:rFonts w:cstheme="minorHAnsi"/>
-        </w:rPr>
-        <w:t>so as to</w:t>
-      </w:r>
-      <w:proofErr w:type="gramEnd"/>
-      <w:r>
-        <w:rPr>
-          <w:rFonts w:cstheme="minorHAnsi"/>
-        </w:rPr>
-        <w:t xml:space="preserve"> not have everything 0, then we can’t recommend anything to him).</w:t>
+        <w:t xml:space="preserve"> (so as to not have everything 0, then we can’t recommend anything to him).</w:t>
       </w:r>
     </w:p>
     <w:p>
@@ -13799,35 +13319,7 @@
         <w:rPr>
           <w:rFonts w:cstheme="minorHAnsi"/>
         </w:rPr>
-        <w:t xml:space="preserve"> features of X aren’t </w:t>
-      </w:r>
-      <w:proofErr w:type="gramStart"/>
-      <w:r>
-        <w:rPr>
-          <w:rFonts w:cstheme="minorHAnsi"/>
-        </w:rPr>
-        <w:t>actually genres</w:t>
-      </w:r>
-      <w:proofErr w:type="gramEnd"/>
-      <w:r>
-        <w:rPr>
-          <w:rFonts w:cstheme="minorHAnsi"/>
-        </w:rPr>
-        <w:t xml:space="preserve">, that was just for intuition. </w:t>
-      </w:r>
-      <w:proofErr w:type="gramStart"/>
-      <w:r>
-        <w:rPr>
-          <w:rFonts w:cstheme="minorHAnsi"/>
-        </w:rPr>
-        <w:t>In reality it</w:t>
-      </w:r>
-      <w:proofErr w:type="gramEnd"/>
-      <w:r>
-        <w:rPr>
-          <w:rFonts w:cstheme="minorHAnsi"/>
-        </w:rPr>
-        <w:t xml:space="preserve"> will be some quality that the learning algo found.</w:t>
+        <w:t xml:space="preserve"> features of X aren’t actually genres, that was just for intuition. In reality it will be some quality that the learning algo found.</w:t>
       </w:r>
     </w:p>
     <w:p>
@@ -13842,15 +13334,7 @@
     </w:p>
     <w:p>
       <w:r>
-        <w:t xml:space="preserve">If we see a high variance, if we get lots of </w:t>
-      </w:r>
-      <w:proofErr w:type="gramStart"/>
-      <w:r>
-        <w:t>data</w:t>
-      </w:r>
-      <w:proofErr w:type="gramEnd"/>
-      <w:r>
-        <w:t xml:space="preserve"> we’ll get a better result (first check to see that it’s needed).</w:t>
+        <w:t>If we see a high variance, if we get lots of data we’ll get a better result (first check to see that it’s needed).</w:t>
       </w:r>
       <w:r>
         <w:t xml:space="preserve"> But, in order to not have to do massive computations for every gradient descent step, we’ll use:</w:t>
@@ -13880,23 +13364,7 @@
     </w:p>
     <w:p>
       <w:r>
-        <w:t xml:space="preserve">i.e., instead of </w:t>
-      </w:r>
-      <w:proofErr w:type="gramStart"/>
-      <w:r>
-        <w:t>mean</w:t>
-      </w:r>
-      <w:proofErr w:type="gramEnd"/>
-      <w:r>
-        <w:t xml:space="preserve"> of derivatives of every example, just step according to derivative of first example, then second, third, etc. </w:t>
-      </w:r>
-      <w:proofErr w:type="gramStart"/>
-      <w:r>
-        <w:t>So</w:t>
-      </w:r>
-      <w:proofErr w:type="gramEnd"/>
-      <w:r>
-        <w:t xml:space="preserve"> while regular G.D. steps after going over all examples, SGD steps after 1 example. Will wiggle around global minimum and zigzags around contours</w:t>
+        <w:t>i.e., instead of mean of derivatives of every example, just step according to derivative of first example, then second, third, etc. So while regular G.D. steps after going over all examples, SGD steps after 1 example. Will wiggle around global minimum and zigzags around contours</w:t>
       </w:r>
       <w:r>
         <w:t xml:space="preserve"> </w:t>
@@ -13919,13 +13387,8 @@
       <w:bookmarkEnd w:id="25"/>
     </w:p>
     <w:p>
-      <w:proofErr w:type="gramStart"/>
-      <w:r>
-        <w:t>Same idea,</w:t>
-      </w:r>
-      <w:proofErr w:type="gramEnd"/>
-      <w:r>
-        <w:t xml:space="preserve"> just use </w:t>
+      <w:r>
+        <w:t xml:space="preserve">Same idea, just use </w:t>
       </w:r>
       <w:r>
         <w:t>b examples per step instead of 1.</w:t>
@@ -14033,15 +13496,7 @@
         <w:t>requires it possible to express the learning stage as a sum.</w:t>
       </w:r>
       <w:r>
-        <w:t xml:space="preserve"> (most algos can be expressed this way, e.g. J func of linreg, logreg, even NN (split m examples to x processors, each one doing FP and BP on its subset of examples, the compute </w:t>
-      </w:r>
-      <w:proofErr w:type="gramStart"/>
-      <w:r>
-        <w:t>mean</w:t>
-      </w:r>
-      <w:proofErr w:type="gramEnd"/>
-      <w:r>
-        <w:t xml:space="preserve"> of </w:t>
+        <w:t xml:space="preserve"> (most algos can be expressed this way, e.g. J func of linreg, logreg, even NN (split m examples to x processors, each one doing FP and BP on its subset of examples, the compute mean of </w:t>
       </w:r>
       <w:r>
         <w:t xml:space="preserve">sum of </w:t>
@@ -14068,15 +13523,7 @@
         <w:t>Segment project into pipeline</w:t>
       </w:r>
       <w:r>
-        <w:t xml:space="preserve"> (not all of which </w:t>
-      </w:r>
-      <w:proofErr w:type="gramStart"/>
-      <w:r>
-        <w:t>has to</w:t>
-      </w:r>
-      <w:proofErr w:type="gramEnd"/>
-      <w:r>
-        <w:t xml:space="preserve"> be using ML, in this case it is)</w:t>
+        <w:t xml:space="preserve"> (not all of which has to be using ML, in this case it is)</w:t>
       </w:r>
       <w:r>
         <w:t xml:space="preserve">: </w:t>
@@ -14192,15 +13639,7 @@
         <w:t xml:space="preserve">Tip: </w:t>
       </w:r>
       <w:r>
-        <w:t xml:space="preserve">sometime, it’s </w:t>
-      </w:r>
-      <w:proofErr w:type="gramStart"/>
-      <w:r>
-        <w:t>pretty easy</w:t>
-      </w:r>
-      <w:proofErr w:type="gramEnd"/>
-      <w:r>
-        <w:t xml:space="preserve"> to get more data (say, 10x) (assuming that’ll help you), you just have to notice that fact and put in the work (especially </w:t>
+        <w:t xml:space="preserve">sometime, it’s pretty easy to get more data (say, 10x) (assuming that’ll help you), you just have to notice that fact and put in the work (especially </w:t>
       </w:r>
       <w:r>
         <w:t>when original dataset is small).</w:t>

</xml_diff>

<commit_message>
finished exercise 7: pca and K means clustering
</commit_message>
<xml_diff>
--- a/summaries and extras/summary ml.docx
+++ b/summaries and extras/summary ml.docx
@@ -2710,7 +2710,21 @@
         <w:rPr>
           <w:rFonts w:ascii="Calibri" w:hAnsi="Calibri" w:cs="Calibri"/>
         </w:rPr>
-        <w:t xml:space="preserve"> (and also </w:t>
+        <w:t xml:space="preserve"> (</w:t>
+      </w:r>
+      <w:proofErr w:type="gramStart"/>
+      <w:r>
+        <w:rPr>
+          <w:rFonts w:ascii="Calibri" w:hAnsi="Calibri" w:cs="Calibri"/>
+        </w:rPr>
+        <w:t>and also</w:t>
+      </w:r>
+      <w:proofErr w:type="gramEnd"/>
+      <w:r>
+        <w:rPr>
+          <w:rFonts w:ascii="Calibri" w:hAnsi="Calibri" w:cs="Calibri"/>
+        </w:rPr>
+        <w:t xml:space="preserve"> </w:t>
       </w:r>
       <w:proofErr w:type="spellStart"/>
       <w:r>
@@ -2861,6 +2875,7 @@
           <w:b/>
           <w:bCs/>
         </w:rPr>
+        <w:lastRenderedPageBreak/>
         <w:t xml:space="preserve">Polynomial regression </w:t>
       </w:r>
       <w:r>
@@ -2980,6 +2995,7 @@
         </w:rPr>
         <w:t xml:space="preserve"> creating matrix X = [x</w:t>
       </w:r>
+      <w:proofErr w:type="gramStart"/>
       <w:r>
         <w:rPr>
           <w:rFonts w:ascii="Calibri" w:hAnsi="Calibri" w:cs="Calibri"/>
@@ -2993,6 +3009,7 @@
         </w:rPr>
         <w:t>;x</w:t>
       </w:r>
+      <w:proofErr w:type="gramEnd"/>
       <w:r>
         <w:rPr>
           <w:rFonts w:ascii="Calibri" w:hAnsi="Calibri" w:cs="Calibri"/>
@@ -3461,7 +3478,21 @@
         <w:rPr>
           <w:rFonts w:ascii="Calibri" w:hAnsi="Calibri" w:cs="Calibri"/>
         </w:rPr>
-        <w:t xml:space="preserve"> reg bc it changes based on distance of new examples, even if the line is clear cut. Also outputs values over 1 and under 0, which </w:t>
+        <w:t xml:space="preserve"> reg bc it changes based on distance of new examples, even if the line is clear cut. </w:t>
+      </w:r>
+      <w:proofErr w:type="gramStart"/>
+      <w:r>
+        <w:rPr>
+          <w:rFonts w:ascii="Calibri" w:hAnsi="Calibri" w:cs="Calibri"/>
+        </w:rPr>
+        <w:t>Also</w:t>
+      </w:r>
+      <w:proofErr w:type="gramEnd"/>
+      <w:r>
+        <w:rPr>
+          <w:rFonts w:ascii="Calibri" w:hAnsi="Calibri" w:cs="Calibri"/>
+        </w:rPr>
+        <w:t xml:space="preserve"> outputs values over 1 and under 0, which </w:t>
       </w:r>
       <w:r>
         <w:rPr>
@@ -3562,7 +3593,27 @@
           <w:bCs/>
           <w:lang w:val="en"/>
         </w:rPr>
-        <w:t>(x),y)  -</w:t>
+        <w:t>(x</w:t>
+      </w:r>
+      <w:proofErr w:type="gramStart"/>
+      <w:r>
+        <w:rPr>
+          <w:rFonts w:ascii="Calibri" w:hAnsi="Calibri" w:cs="Calibri"/>
+          <w:b/>
+          <w:bCs/>
+          <w:lang w:val="en"/>
+        </w:rPr>
+        <w:t>),y</w:t>
+      </w:r>
+      <w:proofErr w:type="gramEnd"/>
+      <w:r>
+        <w:rPr>
+          <w:rFonts w:ascii="Calibri" w:hAnsi="Calibri" w:cs="Calibri"/>
+          <w:b/>
+          <w:bCs/>
+          <w:lang w:val="en"/>
+        </w:rPr>
+        <w:t>)  -</w:t>
       </w:r>
       <w:r>
         <w:rPr>
@@ -3856,6 +3907,7 @@
         </w:rPr>
         <w:t>)</w:t>
       </w:r>
+      <w:proofErr w:type="gramStart"/>
       <w:r>
         <w:rPr>
           <w:rStyle w:val="mo"/>
@@ -3882,6 +3934,7 @@
         </w:rPr>
         <w:t>y</w:t>
       </w:r>
+      <w:proofErr w:type="gramEnd"/>
       <w:r>
         <w:rPr>
           <w:rStyle w:val="mo"/>
@@ -3951,7 +4004,24 @@
           <w:rFonts w:ascii="Calibri" w:hAnsi="Calibri" w:cs="Calibri"/>
           <w:lang w:val="en"/>
         </w:rPr>
-        <w:t>in linear reg, is 1/2(h(x)-y)^2. would make logistic reg be non-convex (bc is applied over sigmoid and others), so use log</w:t>
+        <w:lastRenderedPageBreak/>
+        <w:t>in linear reg, is 1/2(h(x)-</w:t>
+      </w:r>
+      <w:proofErr w:type="gramStart"/>
+      <w:r>
+        <w:rPr>
+          <w:rFonts w:ascii="Calibri" w:hAnsi="Calibri" w:cs="Calibri"/>
+          <w:lang w:val="en"/>
+        </w:rPr>
+        <w:t>y)^</w:t>
+      </w:r>
+      <w:proofErr w:type="gramEnd"/>
+      <w:r>
+        <w:rPr>
+          <w:rFonts w:ascii="Calibri" w:hAnsi="Calibri" w:cs="Calibri"/>
+          <w:lang w:val="en"/>
+        </w:rPr>
+        <w:t>2. would make logistic reg be non-convex (bc is applied over sigmoid and others), so use log</w:t>
       </w:r>
       <w:r>
         <w:rPr>
@@ -4026,7 +4096,21 @@
         <w:rPr>
           <w:lang w:val="en"/>
         </w:rPr>
-        <w:t>(h(x)) –(1-y)log(1-h(x)).</w:t>
+        <w:t>(h(x)) –(1-</w:t>
+      </w:r>
+      <w:proofErr w:type="gramStart"/>
+      <w:r>
+        <w:rPr>
+          <w:lang w:val="en"/>
+        </w:rPr>
+        <w:t>y)log</w:t>
+      </w:r>
+      <w:proofErr w:type="gramEnd"/>
+      <w:r>
+        <w:rPr>
+          <w:lang w:val="en"/>
+        </w:rPr>
+        <w:t>(1-h(x)).</w:t>
       </w:r>
     </w:p>
     <w:p>
@@ -4153,13 +4237,23 @@
         <w:t xml:space="preserve">Conjugate </w:t>
       </w:r>
       <w:proofErr w:type="spellStart"/>
+      <w:proofErr w:type="gramStart"/>
       <w:r>
         <w:rPr>
           <w:b/>
           <w:bCs/>
           <w:lang w:val="en"/>
         </w:rPr>
-        <w:t>gradient,BFGS,L</w:t>
+        <w:t>gradient,BFGS</w:t>
+      </w:r>
+      <w:proofErr w:type="gramEnd"/>
+      <w:r>
+        <w:rPr>
+          <w:b/>
+          <w:bCs/>
+          <w:lang w:val="en"/>
+        </w:rPr>
+        <w:t>,L</w:t>
       </w:r>
       <w:proofErr w:type="spellEnd"/>
       <w:r>
@@ -4190,12 +4284,14 @@
         </w:rPr>
         <w:t xml:space="preserve"> like gradient descent, faster (automatic alpha), more complex. </w:t>
       </w:r>
+      <w:proofErr w:type="gramStart"/>
       <w:r>
         <w:rPr>
           <w:lang w:val="en"/>
         </w:rPr>
         <w:t>Use software libs,</w:t>
       </w:r>
+      <w:proofErr w:type="gramEnd"/>
       <w:r>
         <w:rPr>
           <w:lang w:val="en"/>
@@ -5020,6 +5116,7 @@
         <w:rPr>
           <w:color w:val="000000"/>
         </w:rPr>
+        <w:lastRenderedPageBreak/>
         <w:t>Too many polynomials.</w:t>
       </w:r>
     </w:p>
@@ -5075,7 +5172,21 @@
         <w:rPr>
           <w:color w:val="000000"/>
         </w:rPr>
-        <w:t>Visualize data, see if has too many features. Only works for 1,2,3 dimension datasets.</w:t>
+        <w:t>Visualize data, see if has too many features. Only works for 1,2,</w:t>
+      </w:r>
+      <w:proofErr w:type="gramStart"/>
+      <w:r>
+        <w:rPr>
+          <w:color w:val="000000"/>
+        </w:rPr>
+        <w:t>3 dimension</w:t>
+      </w:r>
+      <w:proofErr w:type="gramEnd"/>
+      <w:r>
+        <w:rPr>
+          <w:color w:val="000000"/>
+        </w:rPr>
+        <w:t xml:space="preserve"> datasets.</w:t>
       </w:r>
     </w:p>
     <w:p>
@@ -5093,7 +5204,21 @@
         <w:rPr>
           <w:color w:val="000000"/>
         </w:rPr>
-        <w:t>Reduce no. of features  (good for polynomial problem, but in house loses info that is useful.</w:t>
+        <w:t xml:space="preserve">Reduce no. of </w:t>
+      </w:r>
+      <w:proofErr w:type="gramStart"/>
+      <w:r>
+        <w:rPr>
+          <w:color w:val="000000"/>
+        </w:rPr>
+        <w:t>features  (</w:t>
+      </w:r>
+      <w:proofErr w:type="gramEnd"/>
+      <w:r>
+        <w:rPr>
+          <w:color w:val="000000"/>
+        </w:rPr>
+        <w:t>good for polynomial problem, but in house loses info that is useful.</w:t>
       </w:r>
     </w:p>
     <w:p>
@@ -5298,7 +5423,21 @@
         <w:rPr>
           <w:rFonts w:ascii="Calibri" w:hAnsi="Calibri" w:cs="Calibri"/>
         </w:rPr>
-        <w:t xml:space="preserve"> so it won’t be too high and we’ll get underfitting (thetas will just be really small and </w:t>
+        <w:t xml:space="preserve"> so it won’t be too </w:t>
+      </w:r>
+      <w:proofErr w:type="gramStart"/>
+      <w:r>
+        <w:rPr>
+          <w:rFonts w:ascii="Calibri" w:hAnsi="Calibri" w:cs="Calibri"/>
+        </w:rPr>
+        <w:t>high</w:t>
+      </w:r>
+      <w:proofErr w:type="gramEnd"/>
+      <w:r>
+        <w:rPr>
+          <w:rFonts w:ascii="Calibri" w:hAnsi="Calibri" w:cs="Calibri"/>
+        </w:rPr>
+        <w:t xml:space="preserve"> and we’ll get underfitting (thetas will just be really small and </w:t>
       </w:r>
       <w:r>
         <w:rPr>
@@ -5349,7 +5488,35 @@
         <w:rPr>
           <w:rFonts w:ascii="Calibri" w:hAnsi="Calibri" w:cs="Calibri"/>
         </w:rPr>
-        <w:t xml:space="preserve"> are so big). In addition, they are so big so they’ll be able to hit every dot (make sharp turns). So if we reduce the power of the params, the variance goes down (less power to each example/movement in the domain space), thereby making the graph less overfitted.</w:t>
+        <w:t xml:space="preserve"> are so big). In addition, they are so </w:t>
+      </w:r>
+      <w:proofErr w:type="gramStart"/>
+      <w:r>
+        <w:rPr>
+          <w:rFonts w:ascii="Calibri" w:hAnsi="Calibri" w:cs="Calibri"/>
+        </w:rPr>
+        <w:t>big</w:t>
+      </w:r>
+      <w:proofErr w:type="gramEnd"/>
+      <w:r>
+        <w:rPr>
+          <w:rFonts w:ascii="Calibri" w:hAnsi="Calibri" w:cs="Calibri"/>
+        </w:rPr>
+        <w:t xml:space="preserve"> so they’ll be able to hit every dot (make sharp turns). </w:t>
+      </w:r>
+      <w:proofErr w:type="gramStart"/>
+      <w:r>
+        <w:rPr>
+          <w:rFonts w:ascii="Calibri" w:hAnsi="Calibri" w:cs="Calibri"/>
+        </w:rPr>
+        <w:t>So</w:t>
+      </w:r>
+      <w:proofErr w:type="gramEnd"/>
+      <w:r>
+        <w:rPr>
+          <w:rFonts w:ascii="Calibri" w:hAnsi="Calibri" w:cs="Calibri"/>
+        </w:rPr>
+        <w:t xml:space="preserve"> if we reduce the power of the params, the variance goes down (less power to each example/movement in the domain space), thereby making the graph less overfitted.</w:t>
       </w:r>
     </w:p>
     <w:p>
@@ -5712,7 +5879,21 @@
         <w:rPr>
           <w:color w:val="000000"/>
         </w:rPr>
-        <w:t>(where L is identity matrix except L(0,0)=0, since we don’t penalize theta</w:t>
+        <w:t xml:space="preserve">(where L is identity matrix except </w:t>
+      </w:r>
+      <w:proofErr w:type="gramStart"/>
+      <w:r>
+        <w:rPr>
+          <w:color w:val="000000"/>
+        </w:rPr>
+        <w:t>L(</w:t>
+      </w:r>
+      <w:proofErr w:type="gramEnd"/>
+      <w:r>
+        <w:rPr>
+          <w:color w:val="000000"/>
+        </w:rPr>
+        <w:t>0,0)=0, since we don’t penalize theta</w:t>
       </w:r>
       <w:r>
         <w:rPr>
@@ -5808,7 +5989,14 @@
         <w:rPr>
           <w:color w:val="000000"/>
         </w:rPr>
-        <w:t xml:space="preserve">represent when the dataset has a label of T/F, (e.g. “1” if tumor is malignant, “0” if is benign). You use it to decide if you want the dummy’s coefficient to have a role in the regression. i.e., if the label was “1”, use expression “a” to calc loss, otherwise “b”. </w:t>
+        <w:t xml:space="preserve">represent when the dataset has a label of T/F, (e.g. “1” if tumor is malignant, “0” if is </w:t>
+      </w:r>
+      <w:r>
+        <w:rPr>
+          <w:color w:val="000000"/>
+        </w:rPr>
+        <w:lastRenderedPageBreak/>
+        <w:t xml:space="preserve">benign). You use it to decide if you want the dummy’s coefficient to have a role in the regression. i.e., if the label was “1”, use expression “a” to calc loss, otherwise “b”. </w:t>
       </w:r>
       <w:r>
         <w:rPr>
@@ -5828,7 +6016,21 @@
         <w:rPr>
           <w:color w:val="000000"/>
         </w:rPr>
-        <w:t xml:space="preserve"> + (1-y)b).</w:t>
+        <w:t xml:space="preserve"> + (1-</w:t>
+      </w:r>
+      <w:proofErr w:type="gramStart"/>
+      <w:r>
+        <w:rPr>
+          <w:color w:val="000000"/>
+        </w:rPr>
+        <w:t>y)b</w:t>
+      </w:r>
+      <w:proofErr w:type="gramEnd"/>
+      <w:r>
+        <w:rPr>
+          <w:color w:val="000000"/>
+        </w:rPr>
+        <w:t>).</w:t>
       </w:r>
       <w:r>
         <w:rPr>
@@ -5898,6 +6100,7 @@
         <w:t>Probability: given a specific distribution with mean mu and std sigma, what is the probability of having x (a new example) in some range (x&gt;3, whatever). P(x&gt;3|mu=</w:t>
       </w:r>
       <w:proofErr w:type="spellStart"/>
+      <w:proofErr w:type="gramStart"/>
       <w:r>
         <w:rPr>
           <w:color w:val="000000"/>
@@ -5905,6 +6108,7 @@
         <w:t>mu,sigma</w:t>
       </w:r>
       <w:proofErr w:type="spellEnd"/>
+      <w:proofErr w:type="gramEnd"/>
       <w:r>
         <w:rPr>
           <w:color w:val="000000"/>
@@ -5944,6 +6148,7 @@
         <w:t xml:space="preserve"> to be with mu=a and std=b. i.e.: p(mu=</w:t>
       </w:r>
       <w:proofErr w:type="spellStart"/>
+      <w:proofErr w:type="gramStart"/>
       <w:r>
         <w:rPr>
           <w:color w:val="000000"/>
@@ -5951,6 +6156,7 @@
         <w:t>a,std</w:t>
       </w:r>
       <w:proofErr w:type="spellEnd"/>
+      <w:proofErr w:type="gramEnd"/>
       <w:r>
         <w:rPr>
           <w:color w:val="000000"/>
@@ -6268,6 +6474,7 @@
         <w:t>is Cost(</w:t>
       </w:r>
       <w:proofErr w:type="spellStart"/>
+      <w:proofErr w:type="gramStart"/>
       <w:r>
         <w:rPr>
           <w:b/>
@@ -6277,6 +6484,7 @@
         <w:t>theta,X</w:t>
       </w:r>
       <w:proofErr w:type="spellEnd"/>
+      <w:proofErr w:type="gramEnd"/>
       <w:r>
         <w:rPr>
           <w:b/>
@@ -6617,6 +6825,7 @@
         <w:t>sigmoid(</w:t>
       </w:r>
       <w:proofErr w:type="spellStart"/>
+      <w:proofErr w:type="gramStart"/>
       <w:r>
         <w:rPr>
           <w:color w:val="000000"/>
@@ -6624,6 +6833,7 @@
         <w:t>x,theta</w:t>
       </w:r>
       <w:proofErr w:type="spellEnd"/>
+      <w:proofErr w:type="gramEnd"/>
       <w:r>
         <w:rPr>
           <w:color w:val="000000"/>
@@ -6672,7 +6882,21 @@
         <w:rPr>
           <w:color w:val="000000"/>
         </w:rPr>
-        <w:t xml:space="preserve">- ‘a’ nodes in </w:t>
+        <w:t xml:space="preserve">- ‘a’ </w:t>
+      </w:r>
+      <w:proofErr w:type="gramStart"/>
+      <w:r>
+        <w:rPr>
+          <w:color w:val="000000"/>
+        </w:rPr>
+        <w:t>nodes</w:t>
+      </w:r>
+      <w:proofErr w:type="gramEnd"/>
+      <w:r>
+        <w:rPr>
+          <w:color w:val="000000"/>
+        </w:rPr>
+        <w:t xml:space="preserve"> in </w:t>
       </w:r>
       <w:r>
         <w:rPr>
@@ -6771,7 +6995,28 @@
         <w:rPr>
           <w:color w:val="000000"/>
         </w:rPr>
-        <w:t xml:space="preserve"> units (not including unit zero in each layer), then </w:t>
+        <w:t xml:space="preserve"> </w:t>
+      </w:r>
+      <w:proofErr w:type="gramStart"/>
+      <w:r>
+        <w:rPr>
+          <w:color w:val="000000"/>
+        </w:rPr>
+        <w:t>units</w:t>
+      </w:r>
+      <w:proofErr w:type="gramEnd"/>
+      <w:r>
+        <w:rPr>
+          <w:color w:val="000000"/>
+        </w:rPr>
+        <w:t xml:space="preserve"> (not including unit </w:t>
+      </w:r>
+      <w:r>
+        <w:rPr>
+          <w:color w:val="000000"/>
+        </w:rPr>
+        <w:lastRenderedPageBreak/>
+        <w:t xml:space="preserve">zero in each layer), then </w:t>
       </w:r>
       <w:r>
         <w:rPr>
@@ -6895,6 +7140,7 @@
         </w:rPr>
         <w:t>Θ</w:t>
       </w:r>
+      <w:proofErr w:type="gramStart"/>
       <w:r>
         <w:rPr>
           <w:color w:val="000000"/>
@@ -6903,6 +7149,7 @@
         <w:t>i,j</w:t>
       </w:r>
       <w:proofErr w:type="spellEnd"/>
+      <w:proofErr w:type="gramEnd"/>
       <w:r>
         <w:rPr>
           <w:color w:val="000000"/>
@@ -7107,13 +7354,48 @@
           <w:color w:val="000000"/>
           <w:vertAlign w:val="superscript"/>
         </w:rPr>
+        <w:t>(j-</w:t>
+      </w:r>
+      <w:proofErr w:type="gramStart"/>
+      <w:r>
+        <w:rPr>
+          <w:color w:val="000000"/>
+          <w:vertAlign w:val="superscript"/>
+        </w:rPr>
+        <w:t>1)</w:t>
+      </w:r>
+      <w:r>
+        <w:rPr>
+          <w:color w:val="000000"/>
+        </w:rPr>
+        <w:t>*</w:t>
+      </w:r>
+      <w:proofErr w:type="gramEnd"/>
+      <w:r>
+        <w:rPr>
+          <w:color w:val="000000"/>
+        </w:rPr>
+        <w:t>a</w:t>
+      </w:r>
+      <w:r>
+        <w:rPr>
+          <w:color w:val="000000"/>
+          <w:vertAlign w:val="superscript"/>
+        </w:rPr>
         <w:t>(j-1)</w:t>
       </w:r>
       <w:r>
         <w:rPr>
           <w:color w:val="000000"/>
         </w:rPr>
-        <w:t>*a</w:t>
+        <w:t>(including a</w:t>
+      </w:r>
+      <w:r>
+        <w:rPr>
+          <w:color w:val="000000"/>
+          <w:vertAlign w:val="subscript"/>
+        </w:rPr>
+        <w:t>0</w:t>
       </w:r>
       <w:r>
         <w:rPr>
@@ -7126,7 +7408,40 @@
         <w:rPr>
           <w:color w:val="000000"/>
         </w:rPr>
-        <w:t>(including a</w:t>
+        <w:t>)</w:t>
+      </w:r>
+      <w:r>
+        <w:rPr>
+          <w:color w:val="000000"/>
+        </w:rPr>
+        <w:t xml:space="preserve">. Then, </w:t>
+      </w:r>
+      <w:proofErr w:type="spellStart"/>
+      <w:r>
+        <w:rPr>
+          <w:color w:val="000000"/>
+        </w:rPr>
+        <w:t>a</w:t>
+      </w:r>
+      <w:r>
+        <w:rPr>
+          <w:color w:val="000000"/>
+          <w:vertAlign w:val="superscript"/>
+        </w:rPr>
+        <w:t>j</w:t>
+      </w:r>
+      <w:proofErr w:type="spellEnd"/>
+      <w:r>
+        <w:rPr>
+          <w:color w:val="000000"/>
+        </w:rPr>
+        <w:t xml:space="preserve"> </w:t>
+      </w:r>
+      <w:r>
+        <w:rPr>
+          <w:color w:val="000000"/>
+        </w:rPr>
+        <w:t>(not including a</w:t>
       </w:r>
       <w:r>
         <w:rPr>
@@ -7135,12 +7450,13 @@
         </w:rPr>
         <w:t>0</w:t>
       </w:r>
+      <w:proofErr w:type="gramStart"/>
       <w:r>
         <w:rPr>
           <w:color w:val="000000"/>
           <w:vertAlign w:val="superscript"/>
         </w:rPr>
-        <w:t>(j-1)</w:t>
+        <w:t>j</w:t>
       </w:r>
       <w:r>
         <w:rPr>
@@ -7152,60 +7468,14 @@
         <w:rPr>
           <w:color w:val="000000"/>
         </w:rPr>
-        <w:t xml:space="preserve">. Then, </w:t>
-      </w:r>
-      <w:proofErr w:type="spellStart"/>
-      <w:r>
-        <w:rPr>
-          <w:color w:val="000000"/>
-        </w:rPr>
-        <w:t>a</w:t>
-      </w:r>
-      <w:r>
-        <w:rPr>
-          <w:color w:val="000000"/>
-          <w:vertAlign w:val="superscript"/>
-        </w:rPr>
-        <w:t>j</w:t>
-      </w:r>
-      <w:proofErr w:type="spellEnd"/>
-      <w:r>
-        <w:rPr>
-          <w:color w:val="000000"/>
-        </w:rPr>
-        <w:t xml:space="preserve"> </w:t>
-      </w:r>
-      <w:r>
-        <w:rPr>
-          <w:color w:val="000000"/>
-        </w:rPr>
-        <w:t>(not including a</w:t>
-      </w:r>
-      <w:r>
-        <w:rPr>
-          <w:color w:val="000000"/>
-          <w:vertAlign w:val="subscript"/>
-        </w:rPr>
-        <w:t>0</w:t>
-      </w:r>
-      <w:r>
-        <w:rPr>
-          <w:color w:val="000000"/>
-          <w:vertAlign w:val="superscript"/>
-        </w:rPr>
-        <w:t>j</w:t>
-      </w:r>
-      <w:r>
-        <w:rPr>
-          <w:color w:val="000000"/>
-        </w:rPr>
-        <w:t>)</w:t>
-      </w:r>
-      <w:r>
-        <w:rPr>
-          <w:color w:val="000000"/>
-        </w:rPr>
-        <w:t>= g(</w:t>
+        <w:t>=</w:t>
+      </w:r>
+      <w:proofErr w:type="gramEnd"/>
+      <w:r>
+        <w:rPr>
+          <w:color w:val="000000"/>
+        </w:rPr>
+        <w:t xml:space="preserve"> g(</w:t>
       </w:r>
       <w:proofErr w:type="spellStart"/>
       <w:r>
@@ -7404,11 +7674,19 @@
         </w:rPr>
         <w:t>Θ</w:t>
       </w:r>
-      <w:r>
-        <w:rPr>
-          <w:color w:val="000000"/>
-        </w:rPr>
-        <w:t xml:space="preserve">=[-10,20,20] for input layer, and no hidden layers. g(z)~1 from 4.6 onward, same for 0 with -4.6. in addition, z (from sigmoid) &gt;=10 </w:t>
+      <w:proofErr w:type="gramStart"/>
+      <w:r>
+        <w:rPr>
+          <w:color w:val="000000"/>
+        </w:rPr>
+        <w:t>=[</w:t>
+      </w:r>
+      <w:proofErr w:type="gramEnd"/>
+      <w:r>
+        <w:rPr>
+          <w:color w:val="000000"/>
+        </w:rPr>
+        <w:t xml:space="preserve">-10,20,20] for input layer, and no hidden layers. g(z)~1 from 4.6 onward, same for 0 with -4.6. in addition, z (from sigmoid) &gt;=10 </w:t>
       </w:r>
       <w:proofErr w:type="spellStart"/>
       <w:r>
@@ -7685,6 +7963,7 @@
       </w:pPr>
       <w:bookmarkStart w:id="6" w:name="_Toc43282690"/>
       <w:r>
+        <w:lastRenderedPageBreak/>
         <w:t>Backward propagation (</w:t>
       </w:r>
       <w:r>
@@ -8153,8 +8432,13 @@
       <w:r>
         <w:t xml:space="preserve">Stage 1: </w:t>
       </w:r>
-      <w:r>
-        <w:t xml:space="preserve">the </w:t>
+      <w:proofErr w:type="gramStart"/>
+      <w:r>
+        <w:t>the</w:t>
+      </w:r>
+      <w:proofErr w:type="gramEnd"/>
+      <w:r>
+        <w:t xml:space="preserve"> </w:t>
       </w:r>
       <w:r>
         <w:t>Z</w:t>
@@ -8415,6 +8699,7 @@
           <w:b/>
           <w:bCs/>
         </w:rPr>
+        <w:lastRenderedPageBreak/>
         <w:t>δ</w:t>
       </w:r>
       <w:r>
@@ -8556,7 +8841,15 @@
         </w:rPr>
       </w:pPr>
       <w:r>
-        <w:t xml:space="preserve">For every other layers, </w:t>
+        <w:t xml:space="preserve">For every other </w:t>
+      </w:r>
+      <w:proofErr w:type="gramStart"/>
+      <w:r>
+        <w:t>layers</w:t>
+      </w:r>
+      <w:proofErr w:type="gramEnd"/>
+      <w:r>
+        <w:t xml:space="preserve">, </w:t>
       </w:r>
       <w:proofErr w:type="spellStart"/>
       <w:r>
@@ -8774,7 +9067,21 @@
         <w:rPr>
           <w:rFonts w:eastAsiaTheme="minorEastAsia"/>
         </w:rPr>
-        <w:t>. Deriving that is pretty easy. Just chain derive from z</w:t>
+        <w:t xml:space="preserve">. Deriving that is </w:t>
+      </w:r>
+      <w:proofErr w:type="gramStart"/>
+      <w:r>
+        <w:rPr>
+          <w:rFonts w:eastAsiaTheme="minorEastAsia"/>
+        </w:rPr>
+        <w:t>pretty easy</w:t>
+      </w:r>
+      <w:proofErr w:type="gramEnd"/>
+      <w:r>
+        <w:rPr>
+          <w:rFonts w:eastAsiaTheme="minorEastAsia"/>
+        </w:rPr>
+        <w:t>. Just chain derive from z</w:t>
       </w:r>
       <w:r>
         <w:rPr>
@@ -9107,7 +9414,11 @@
         <w:t>J</w:t>
       </w:r>
       <w:r>
-        <w:t xml:space="preserve">. reminder: </w:t>
+        <w:t xml:space="preserve">. </w:t>
+      </w:r>
+      <w:r>
+        <w:lastRenderedPageBreak/>
+        <w:t xml:space="preserve">reminder: </w:t>
       </w:r>
       <w:r>
         <w:t xml:space="preserve"> </w:t>
@@ -9159,6 +9470,7 @@
       <w:r>
         <w:t>Θ</w:t>
       </w:r>
+      <w:proofErr w:type="gramStart"/>
       <w:r>
         <w:rPr>
           <w:vertAlign w:val="subscript"/>
@@ -9166,6 +9478,7 @@
         <w:t>i,j</w:t>
       </w:r>
       <w:proofErr w:type="spellEnd"/>
+      <w:proofErr w:type="gramEnd"/>
       <w:r>
         <w:rPr>
           <w:vertAlign w:val="superscript"/>
@@ -9248,6 +9561,7 @@
         <w:t xml:space="preserve">(all factors without </w:t>
       </w:r>
       <w:proofErr w:type="spellStart"/>
+      <w:proofErr w:type="gramStart"/>
       <w:r>
         <w:t>theta</w:t>
       </w:r>
@@ -9258,6 +9572,7 @@
         <w:t>i,j</w:t>
       </w:r>
       <w:proofErr w:type="spellEnd"/>
+      <w:proofErr w:type="gramEnd"/>
       <w:r>
         <w:rPr>
           <w:vertAlign w:val="superscript"/>
@@ -9588,6 +9903,7 @@
       </w:pPr>
       <w:bookmarkStart w:id="8" w:name="_Toc43282692"/>
       <w:r>
+        <w:lastRenderedPageBreak/>
         <w:t>Test to see gradients make sense</w:t>
       </w:r>
       <w:bookmarkEnd w:id="8"/>
@@ -9781,15 +10097,28 @@
     </w:p>
     <w:p>
       <w:r>
-        <w:t>Since all weights are the same, x1 will output from both lines the same value, same for bias and x2. Meaning, a1(2)=a2(2), and we’re just doing tons of computations for a layer that essentially has 1 unit.</w:t>
+        <w:t>Since all weights are the same, x1 will output from both lines the same value, same for bias and x2. Meaning, a1(</w:t>
+      </w:r>
+      <w:proofErr w:type="gramStart"/>
+      <w:r>
+        <w:t>2)=</w:t>
+      </w:r>
+      <w:proofErr w:type="gramEnd"/>
+      <w:r>
+        <w:t>a2(2), and we’re just doing tons of computations for a layer that essentially has 1 unit.</w:t>
       </w:r>
       <w:r>
         <w:t xml:space="preserve"> So, use rand and epsilon to init to some small value around 0.</w:t>
       </w:r>
     </w:p>
     <w:p>
-      <w:r>
-        <w:t>rand(10,11) * (2 * INIT_EPSILON) - INIT_EPSILON;</w:t>
+      <w:proofErr w:type="gramStart"/>
+      <w:r>
+        <w:t>rand(</w:t>
+      </w:r>
+      <w:proofErr w:type="gramEnd"/>
+      <w:r>
+        <w:t>10,11) * (2 * INIT_EPSILON) - INIT_EPSILON;</w:t>
       </w:r>
       <w:r>
         <w:t xml:space="preserve"> </w:t>
@@ -9981,7 +10310,9 @@
     </w:p>
     <w:p>
       <w:proofErr w:type="spellStart"/>
-      <w:r>
+      <w:proofErr w:type="gramStart"/>
+      <w:r>
+        <w:lastRenderedPageBreak/>
         <w:t>ThetaVe</w:t>
       </w:r>
       <w:r>
@@ -9989,7 +10320,11 @@
       </w:r>
       <w:proofErr w:type="spellEnd"/>
       <w:r>
-        <w:t xml:space="preserve"> :=</w:t>
+        <w:t xml:space="preserve"> :</w:t>
+      </w:r>
+      <w:proofErr w:type="gramEnd"/>
+      <w:r>
+        <w:t>=</w:t>
       </w:r>
       <w:proofErr w:type="spellStart"/>
       <w:r>
@@ -10273,7 +10608,15 @@
         <w:t xml:space="preserve">partition to see who had lowest cost. Now we have (allegedly) the best model. </w:t>
       </w:r>
       <w:r>
-        <w:t>Notice we used the CV to train the d parameter (which represents how many degrees to use). So, we need to test if THAT choice worked (just like we need to test the training set’s optimal solution). So on the “best model”, we finally use the test set to see how good it is.</w:t>
+        <w:t xml:space="preserve">Notice we used the CV to train the d parameter (which represents how many degrees to use). So, we need to test if THAT choice worked (just like we need to test the training set’s optimal solution). </w:t>
+      </w:r>
+      <w:proofErr w:type="gramStart"/>
+      <w:r>
+        <w:t>So</w:t>
+      </w:r>
+      <w:proofErr w:type="gramEnd"/>
+      <w:r>
+        <w:t xml:space="preserve"> on the “best model”, we finally use the test set to see how good it is.</w:t>
       </w:r>
     </w:p>
     <w:p>
@@ -10398,6 +10741,7 @@
           <w:bCs/>
           <w:noProof/>
         </w:rPr>
+        <w:lastRenderedPageBreak/>
         <w:drawing>
           <wp:inline distT="0" distB="0" distL="0" distR="0" wp14:anchorId="1F37DAF1" wp14:editId="21629984">
             <wp:extent cx="1391678" cy="1496291"/>
@@ -10720,6 +11064,7 @@
     </w:p>
     <w:p>
       <w:r>
+        <w:lastRenderedPageBreak/>
         <w:t>Hypothesis func doesn’t know that the other params are polys of the original param. Just uses them as more ways to fit in with as much testing examples as possible. Though when we plot the data, we’ll show the graph with each poly acting as the poly it’s representing, since in fact that was what the hypothesis was doing, without knowing it.</w:t>
       </w:r>
     </w:p>
@@ -10892,7 +11237,15 @@
         <w:t xml:space="preserve">) </w:t>
       </w:r>
       <w:r>
-        <w:t xml:space="preserve">out of what actually is positive, </w:t>
+        <w:t xml:space="preserve">out of what </w:t>
+      </w:r>
+      <w:proofErr w:type="gramStart"/>
+      <w:r>
+        <w:t>actually is</w:t>
+      </w:r>
+      <w:proofErr w:type="gramEnd"/>
+      <w:r>
+        <w:t xml:space="preserve"> positive, </w:t>
       </w:r>
       <w:r>
         <w:t xml:space="preserve">how much (in percentage) </w:t>
@@ -10935,7 +11288,15 @@
         <w:t>one number that tells you how good you’re doing (instead of having to look at tons of examples, etc.). for example: accuracy (sometimes).</w:t>
       </w:r>
       <w:r>
-        <w:t xml:space="preserve"> Problem: if we use precision and recall, we now can’t as easily evaluate which algo is better, bc we have to look at 2 parameters.</w:t>
+        <w:t xml:space="preserve"> Problem: if we use precision and recall, we now can’t as easily evaluate which algo is better, bc we </w:t>
+      </w:r>
+      <w:proofErr w:type="gramStart"/>
+      <w:r>
+        <w:t>have to</w:t>
+      </w:r>
+      <w:proofErr w:type="gramEnd"/>
+      <w:r>
+        <w:t xml:space="preserve"> look at 2 parameters.</w:t>
       </w:r>
     </w:p>
     <w:p>
@@ -10947,7 +11308,15 @@
         </w:numPr>
       </w:pPr>
       <w:r>
-        <w:t>Solution 1: average of 2 params. Not good, bc one might be really high (high threshold) and the other really low, which is crap</w:t>
+        <w:t xml:space="preserve">Solution 1: average of 2 params. Not good, bc one might be </w:t>
+      </w:r>
+      <w:proofErr w:type="gramStart"/>
+      <w:r>
+        <w:t>really high</w:t>
+      </w:r>
+      <w:proofErr w:type="gramEnd"/>
+      <w:r>
+        <w:t xml:space="preserve"> (high threshold) and the other really low, which is crap</w:t>
       </w:r>
     </w:p>
     <w:p>
@@ -11027,8 +11396,16 @@
         <w:rPr>
           <w:rFonts w:eastAsiaTheme="minorEastAsia"/>
         </w:rPr>
-        <w:t>Usually just called F-score, it also takes in account if one of the scores is really low</w:t>
-      </w:r>
+        <w:t xml:space="preserve">Usually just called F-score, it also takes in account if one of the scores is </w:t>
+      </w:r>
+      <w:proofErr w:type="gramStart"/>
+      <w:r>
+        <w:rPr>
+          <w:rFonts w:eastAsiaTheme="minorEastAsia"/>
+        </w:rPr>
+        <w:t>really low</w:t>
+      </w:r>
+      <w:proofErr w:type="gramEnd"/>
       <w:r>
         <w:rPr>
           <w:rFonts w:eastAsiaTheme="minorEastAsia"/>
@@ -11177,6 +11554,7 @@
       </w:pPr>
       <w:bookmarkStart w:id="13" w:name="_Toc43282697"/>
       <w:r>
+        <w:lastRenderedPageBreak/>
         <w:t>Support Vector Machines (SVM)</w:t>
       </w:r>
       <w:bookmarkEnd w:id="13"/>
@@ -11309,10 +11687,16 @@
         <w:t xml:space="preserve">0 </w:t>
       </w:r>
       <w:r>
-        <w:t xml:space="preserve">are like similar to sigmoid, only they look like this: </w:t>
-      </w:r>
-      <w:bookmarkStart w:id="14" w:name="_GoBack"/>
-      <w:bookmarkEnd w:id="14"/>
+        <w:t xml:space="preserve">are </w:t>
+      </w:r>
+      <w:proofErr w:type="gramStart"/>
+      <w:r>
+        <w:t>similar to</w:t>
+      </w:r>
+      <w:proofErr w:type="gramEnd"/>
+      <w:r>
+        <w:t xml:space="preserve"> sigmoid, only they look like this: </w:t>
+      </w:r>
     </w:p>
     <w:p>
       <w:pPr>
@@ -11534,11 +11918,11 @@
       <w:pPr>
         <w:pStyle w:val="Heading2"/>
       </w:pPr>
-      <w:bookmarkStart w:id="15" w:name="_Toc43282698"/>
+      <w:bookmarkStart w:id="14" w:name="_Toc43282698"/>
       <w:r>
         <w:t>Why is there a margin in SVM?</w:t>
       </w:r>
-      <w:bookmarkEnd w:id="15"/>
+      <w:bookmarkEnd w:id="14"/>
     </w:p>
     <w:p>
       <w:r>
@@ -11717,7 +12101,15 @@
           <w:b/>
           <w:bCs/>
         </w:rPr>
-        <w:t xml:space="preserve">close to the </w:t>
+        <w:t xml:space="preserve">close to </w:t>
+      </w:r>
+      <w:proofErr w:type="gramStart"/>
+      <w:r>
+        <w:rPr>
+          <w:b/>
+          <w:bCs/>
+        </w:rPr>
+        <w:t xml:space="preserve">the </w:t>
       </w:r>
       <w:r>
         <w:rPr>
@@ -11733,6 +12125,7 @@
         </w:rPr>
         <w:t>origin</w:t>
       </w:r>
+      <w:proofErr w:type="gramEnd"/>
       <w:r>
         <w:rPr>
           <w:b/>
@@ -11803,9 +12196,13 @@
       <w:r>
         <w:t xml:space="preserve"> Thanks to the regularization factor, once the theta vector is in its optimal direction, it will be as small as possible to still let everyone pass the ‘1’ mark.</w:t>
       </w:r>
-    </w:p>
-    <w:p>
-      <w:r>
+      <w:r>
+        <w:t xml:space="preserve"> On the other hand, if we penalize theta’s size enough, it will rather have a small value than fit all the data, and so will ignore outliers.</w:t>
+      </w:r>
+    </w:p>
+    <w:p>
+      <w:r>
+        <w:lastRenderedPageBreak/>
         <w:t xml:space="preserve"> </w:t>
       </w:r>
       <w:r>
@@ -11838,7 +12235,7 @@
       <w:pPr>
         <w:pStyle w:val="Heading2"/>
       </w:pPr>
-      <w:bookmarkStart w:id="16" w:name="_Toc43282699"/>
+      <w:bookmarkStart w:id="15" w:name="_Toc43282699"/>
       <w:proofErr w:type="spellStart"/>
       <w:r>
         <w:t>Kernals</w:t>
@@ -11856,7 +12253,7 @@
       <w:r>
         <w:t>Landmarks</w:t>
       </w:r>
-      <w:bookmarkEnd w:id="16"/>
+      <w:bookmarkEnd w:id="15"/>
     </w:p>
     <w:p>
       <w:r>
@@ -12070,10 +12467,12 @@
         <w:t>, and create vector f comprising of the m kernel funcs (sim(</w:t>
       </w:r>
       <w:proofErr w:type="spellStart"/>
+      <w:proofErr w:type="gramStart"/>
       <w:r>
         <w:t>x,l</w:t>
       </w:r>
       <w:proofErr w:type="spellEnd"/>
+      <w:proofErr w:type="gramEnd"/>
       <w:r>
         <w:rPr>
           <w:vertAlign w:val="superscript"/>
@@ -12132,6 +12531,7 @@
         <w:t>i</w:t>
       </w:r>
       <w:proofErr w:type="spellEnd"/>
+      <w:proofErr w:type="gramStart"/>
       <w:r>
         <w:rPr>
           <w:vertAlign w:val="superscript"/>
@@ -12141,6 +12541,7 @@
       <w:r>
         <w:t>,y</w:t>
       </w:r>
+      <w:proofErr w:type="gramEnd"/>
       <w:r>
         <w:rPr>
           <w:vertAlign w:val="superscript"/>
@@ -12647,11 +13048,12 @@
       <w:pPr>
         <w:pStyle w:val="Heading2"/>
       </w:pPr>
-      <w:bookmarkStart w:id="17" w:name="_Toc43282700"/>
-      <w:r>
+      <w:bookmarkStart w:id="16" w:name="_Toc43282700"/>
+      <w:r>
+        <w:lastRenderedPageBreak/>
         <w:t>Using an SVM</w:t>
       </w:r>
-      <w:bookmarkEnd w:id="17"/>
+      <w:bookmarkEnd w:id="16"/>
     </w:p>
     <w:p>
       <w:pPr>
@@ -12831,7 +13233,14 @@
         <w:rPr>
           <w:color w:val="000000"/>
         </w:rPr>
-        <w:t xml:space="preserve"> + const)</w:t>
+        <w:t xml:space="preserve"> + </w:t>
+      </w:r>
+      <w:proofErr w:type="gramStart"/>
+      <w:r>
+        <w:rPr>
+          <w:color w:val="000000"/>
+        </w:rPr>
+        <w:t>const)</w:t>
       </w:r>
       <w:r>
         <w:rPr>
@@ -12840,6 +13249,7 @@
         </w:rPr>
         <w:t>degree</w:t>
       </w:r>
+      <w:proofErr w:type="gramEnd"/>
       <w:r>
         <w:rPr>
           <w:color w:val="000000"/>
@@ -12866,6 +13276,150 @@
         </w:rPr>
         <w:t>”.</w:t>
       </w:r>
+    </w:p>
+    <w:p>
+      <w:pPr>
+        <w:rPr>
+          <w:b/>
+          <w:bCs/>
+          <w:color w:val="000000"/>
+        </w:rPr>
+      </w:pPr>
+      <w:r>
+        <w:rPr>
+          <w:noProof/>
+          <w:color w:val="000000"/>
+        </w:rPr>
+        <w:drawing>
+          <wp:anchor distT="0" distB="0" distL="114300" distR="114300" simplePos="0" relativeHeight="251682816" behindDoc="0" locked="0" layoutInCell="1" allowOverlap="1" wp14:anchorId="3C597AAF">
+            <wp:simplePos x="0" y="0"/>
+            <wp:positionH relativeFrom="column">
+              <wp:posOffset>4039870</wp:posOffset>
+            </wp:positionH>
+            <wp:positionV relativeFrom="paragraph">
+              <wp:posOffset>121285</wp:posOffset>
+            </wp:positionV>
+            <wp:extent cx="1275080" cy="844550"/>
+            <wp:effectExtent l="0" t="0" r="1270" b="0"/>
+            <wp:wrapSquare wrapText="bothSides"/>
+            <wp:docPr id="20" name="Picture 20"/>
+            <wp:cNvGraphicFramePr>
+              <a:graphicFrameLocks xmlns:a="http://schemas.openxmlformats.org/drawingml/2006/main" noChangeAspect="1"/>
+            </wp:cNvGraphicFramePr>
+            <a:graphic xmlns:a="http://schemas.openxmlformats.org/drawingml/2006/main">
+              <a:graphicData uri="http://schemas.openxmlformats.org/drawingml/2006/picture">
+                <pic:pic xmlns:pic="http://schemas.openxmlformats.org/drawingml/2006/picture">
+                  <pic:nvPicPr>
+                    <pic:cNvPr id="1" name=""/>
+                    <pic:cNvPicPr/>
+                  </pic:nvPicPr>
+                  <pic:blipFill>
+                    <a:blip r:embed="rId49" cstate="print">
+                      <a:extLst>
+                        <a:ext uri="{28A0092B-C50C-407E-A947-70E740481C1C}">
+                          <a14:useLocalDpi xmlns:a14="http://schemas.microsoft.com/office/drawing/2010/main" val="0"/>
+                        </a:ext>
+                      </a:extLst>
+                    </a:blip>
+                    <a:stretch>
+                      <a:fillRect/>
+                    </a:stretch>
+                  </pic:blipFill>
+                  <pic:spPr>
+                    <a:xfrm>
+                      <a:off x="0" y="0"/>
+                      <a:ext cx="1275080" cy="844550"/>
+                    </a:xfrm>
+                    <a:prstGeom prst="rect">
+                      <a:avLst/>
+                    </a:prstGeom>
+                  </pic:spPr>
+                </pic:pic>
+              </a:graphicData>
+            </a:graphic>
+          </wp:anchor>
+        </w:drawing>
+      </w:r>
+      <w:r>
+        <w:rPr>
+          <w:b/>
+          <w:bCs/>
+          <w:color w:val="000000"/>
+        </w:rPr>
+        <w:t>The kernel trick (25.6.20):</w:t>
+      </w:r>
+    </w:p>
+    <w:p>
+      <w:pPr>
+        <w:rPr>
+          <w:color w:val="FF0000"/>
+        </w:rPr>
+      </w:pPr>
+      <w:r>
+        <w:rPr>
+          <w:color w:val="000000"/>
+        </w:rPr>
+        <w:t>SVMs try to raise the dimension of the data, thereby finding a hyperplane that can divide the data correctly</w:t>
+      </w:r>
+      <w:r>
+        <w:rPr>
+          <w:color w:val="000000"/>
+        </w:rPr>
+        <w:t>, and calc the distance between each point to each other in the new dimension</w:t>
+      </w:r>
+      <w:r>
+        <w:rPr>
+          <w:color w:val="000000"/>
+        </w:rPr>
+        <w:t>.</w:t>
+      </w:r>
+      <w:r>
+        <w:rPr>
+          <w:color w:val="000000"/>
+        </w:rPr>
+        <w:t xml:space="preserve"> </w:t>
+      </w:r>
+      <w:r>
+        <w:rPr>
+          <w:color w:val="000000"/>
+        </w:rPr>
+        <w:t xml:space="preserve">The thing is, we don’t want to have to do save a new whole vector of every datapoint’s coordinates in hyperspace. Since anyway the </w:t>
+      </w:r>
+      <w:r>
+        <w:rPr>
+          <w:color w:val="FF0000"/>
+        </w:rPr>
+        <w:t>…</w:t>
+      </w:r>
+      <w:r>
+        <w:rPr>
+          <w:color w:val="FF0000"/>
+        </w:rPr>
+        <w:t>???</w:t>
+      </w:r>
+    </w:p>
+    <w:p>
+      <w:r>
+        <w:t xml:space="preserve">When we use a Gaussian Radial Basis Function (RBF), we use e^(distance), which is the same as “upscaling” the data to infinite dimensions, since the Taylor expansion of </w:t>
+      </w:r>
+      <w:proofErr w:type="spellStart"/>
+      <w:r>
+        <w:t>e^x</w:t>
+      </w:r>
+      <w:proofErr w:type="spellEnd"/>
+      <w:r>
+        <w:t xml:space="preserve"> is an infinite polynomial. </w:t>
+      </w:r>
+      <w:r>
+        <w:t>The result of which is having the ability to create basically any shape you want on the space. Cool.</w:t>
+      </w:r>
+    </w:p>
+    <w:p>
+      <w:pPr>
+        <w:rPr>
+          <w:color w:val="000000"/>
+        </w:rPr>
+      </w:pPr>
     </w:p>
     <w:p>
       <w:pPr>
@@ -12941,7 +13495,21 @@
         <w:rPr>
           <w:color w:val="000000"/>
         </w:rPr>
-        <w:t>n is small, m is medium (n=1-1000,m=10-10,000): SVM w/ gaussian kernel.</w:t>
+        <w:t>n is small, m is medium (n=1-</w:t>
+      </w:r>
+      <w:proofErr w:type="gramStart"/>
+      <w:r>
+        <w:rPr>
+          <w:color w:val="000000"/>
+        </w:rPr>
+        <w:t>1000,m</w:t>
+      </w:r>
+      <w:proofErr w:type="gramEnd"/>
+      <w:r>
+        <w:rPr>
+          <w:color w:val="000000"/>
+        </w:rPr>
+        <w:t>=10-10,000): SVM w/ gaussian kernel.</w:t>
       </w:r>
     </w:p>
     <w:p>
@@ -13040,78 +13608,87 @@
       <w:pPr>
         <w:pStyle w:val="Heading1"/>
       </w:pPr>
-      <w:bookmarkStart w:id="18" w:name="_Toc43282701"/>
+      <w:bookmarkStart w:id="17" w:name="_Toc43282701"/>
       <w:r>
         <w:t>Unsupervised Learning</w:t>
       </w:r>
+      <w:bookmarkEnd w:id="17"/>
+    </w:p>
+    <w:p>
+      <w:r>
+        <w:t>You get lots of points x</w:t>
+      </w:r>
+      <w:r>
+        <w:rPr>
+          <w:vertAlign w:val="superscript"/>
+        </w:rPr>
+        <w:t>(</w:t>
+      </w:r>
+      <w:proofErr w:type="spellStart"/>
+      <w:r>
+        <w:rPr>
+          <w:vertAlign w:val="superscript"/>
+        </w:rPr>
+        <w:t>i</w:t>
+      </w:r>
+      <w:proofErr w:type="spellEnd"/>
+      <w:proofErr w:type="gramStart"/>
+      <w:r>
+        <w:rPr>
+          <w:vertAlign w:val="superscript"/>
+        </w:rPr>
+        <w:t>)</w:t>
+      </w:r>
+      <w:r>
+        <w:t>, and</w:t>
+      </w:r>
+      <w:proofErr w:type="gramEnd"/>
+      <w:r>
+        <w:t xml:space="preserve"> try to find some structure. For example: clustering </w:t>
+      </w:r>
+      <w:proofErr w:type="spellStart"/>
+      <w:r>
+        <w:t>algos</w:t>
+      </w:r>
+      <w:proofErr w:type="spellEnd"/>
+      <w:r>
+        <w:t>, divide points into groups.</w:t>
+      </w:r>
+    </w:p>
+    <w:p>
+      <w:pPr>
+        <w:pStyle w:val="Heading2"/>
+      </w:pPr>
+      <w:bookmarkStart w:id="18" w:name="_Toc43282702"/>
+      <w:r>
+        <w:lastRenderedPageBreak/>
+        <w:t xml:space="preserve">Clustering algo </w:t>
+      </w:r>
+      <w:r>
+        <w:t>#</w:t>
+      </w:r>
+      <w:r>
+        <w:t>1: K-means algo</w:t>
+      </w:r>
       <w:bookmarkEnd w:id="18"/>
     </w:p>
     <w:p>
       <w:r>
-        <w:t>You get lots of points x</w:t>
-      </w:r>
-      <w:r>
-        <w:rPr>
-          <w:vertAlign w:val="superscript"/>
-        </w:rPr>
-        <w:t>(</w:t>
+        <w:t xml:space="preserve">Idea: we start with k centroid points (centers of clusters), </w:t>
+      </w:r>
+      <w:r>
+        <w:t>find which examples are closest to each centroid (minimizing distance with respect to (</w:t>
       </w:r>
       <w:proofErr w:type="spellStart"/>
       <w:r>
-        <w:rPr>
-          <w:vertAlign w:val="superscript"/>
-        </w:rPr>
-        <w:t>i</w:t>
+        <w:t>wrt</w:t>
       </w:r>
       <w:proofErr w:type="spellEnd"/>
       <w:r>
-        <w:rPr>
-          <w:vertAlign w:val="superscript"/>
-        </w:rPr>
-        <w:t>)</w:t>
-      </w:r>
-      <w:r>
-        <w:t xml:space="preserve">, and try to find some structure. For example: clustering </w:t>
-      </w:r>
-      <w:proofErr w:type="spellStart"/>
-      <w:r>
-        <w:t>algos</w:t>
-      </w:r>
-      <w:proofErr w:type="spellEnd"/>
-      <w:r>
-        <w:t>, divide points into groups.</w:t>
-      </w:r>
-    </w:p>
-    <w:p>
-      <w:pPr>
-        <w:pStyle w:val="Heading2"/>
-      </w:pPr>
-      <w:bookmarkStart w:id="19" w:name="_Toc43282702"/>
-      <w:r>
-        <w:t xml:space="preserve">Clustering algo </w:t>
-      </w:r>
-      <w:r>
-        <w:t>#</w:t>
-      </w:r>
-      <w:r>
-        <w:t>1: K-means algo</w:t>
-      </w:r>
-      <w:bookmarkEnd w:id="19"/>
-    </w:p>
-    <w:p>
-      <w:r>
-        <w:t xml:space="preserve">Idea: we start with k centroid points (centers of clusters), </w:t>
-      </w:r>
-      <w:r>
-        <w:t>find which examples are closest to each centroid (minimizing distance with respect to (</w:t>
-      </w:r>
-      <w:proofErr w:type="spellStart"/>
-      <w:r>
-        <w:t>wrt</w:t>
-      </w:r>
-      <w:proofErr w:type="spellEnd"/>
-      <w:r>
-        <w:t xml:space="preserve">) C), and then move centroid to avg of its examples, (minimizing distance </w:t>
+        <w:t>) C</w:t>
+      </w:r>
+      <w:r>
+        <w:t xml:space="preserve">), and then move centroid to avg of its examples, (minimizing distance </w:t>
       </w:r>
       <w:proofErr w:type="spellStart"/>
       <w:r>
@@ -13172,7 +13749,7 @@
                           <pic:cNvPicPr/>
                         </pic:nvPicPr>
                         <pic:blipFill>
-                          <a:blip r:embed="rId49"/>
+                          <a:blip r:embed="rId50"/>
                           <a:stretch>
                             <a:fillRect/>
                           </a:stretch>
@@ -13230,7 +13807,7 @@
                           <pic:cNvPicPr/>
                         </pic:nvPicPr>
                         <pic:blipFill>
-                          <a:blip r:embed="rId50"/>
+                          <a:blip r:embed="rId51"/>
                           <a:stretch>
                             <a:fillRect/>
                           </a:stretch>
@@ -13295,7 +13872,15 @@
         </w:numPr>
       </w:pPr>
       <w:r>
-        <w:t>If k&gt;10, don’t bother. Will be more or less the same.</w:t>
+        <w:t xml:space="preserve">If k&gt;10, don’t bother. Will </w:t>
+      </w:r>
+      <w:proofErr w:type="gramStart"/>
+      <w:r>
+        <w:t>be more or less</w:t>
+      </w:r>
+      <w:proofErr w:type="gramEnd"/>
+      <w:r>
+        <w:t xml:space="preserve"> the same.</w:t>
       </w:r>
     </w:p>
     <w:p>
@@ -13310,6 +13895,8 @@
       <w:r>
         <w:t xml:space="preserve"> no. of clusters:</w:t>
       </w:r>
+      <w:bookmarkStart w:id="19" w:name="_GoBack"/>
+      <w:bookmarkEnd w:id="19"/>
     </w:p>
     <w:p>
       <w:pPr>
@@ -13416,59 +14003,6 @@
             <wp:extent cx="2965193" cy="1284574"/>
             <wp:effectExtent l="0" t="0" r="6985" b="0"/>
             <wp:docPr id="59" name="Picture 59"/>
-            <wp:cNvGraphicFramePr>
-              <a:graphicFrameLocks xmlns:a="http://schemas.openxmlformats.org/drawingml/2006/main" noChangeAspect="1"/>
-            </wp:cNvGraphicFramePr>
-            <a:graphic xmlns:a="http://schemas.openxmlformats.org/drawingml/2006/main">
-              <a:graphicData uri="http://schemas.openxmlformats.org/drawingml/2006/picture">
-                <pic:pic xmlns:pic="http://schemas.openxmlformats.org/drawingml/2006/picture">
-                  <pic:nvPicPr>
-                    <pic:cNvPr id="1" name=""/>
-                    <pic:cNvPicPr/>
-                  </pic:nvPicPr>
-                  <pic:blipFill>
-                    <a:blip r:embed="rId51"/>
-                    <a:stretch>
-                      <a:fillRect/>
-                    </a:stretch>
-                  </pic:blipFill>
-                  <pic:spPr>
-                    <a:xfrm>
-                      <a:off x="0" y="0"/>
-                      <a:ext cx="2977010" cy="1289693"/>
-                    </a:xfrm>
-                    <a:prstGeom prst="rect">
-                      <a:avLst/>
-                    </a:prstGeom>
-                  </pic:spPr>
-                </pic:pic>
-              </a:graphicData>
-            </a:graphic>
-          </wp:inline>
-        </w:drawing>
-      </w:r>
-      <w:r>
-        <w:rPr>
-          <w:noProof/>
-        </w:rPr>
-        <w:t xml:space="preserve"> </w:t>
-      </w:r>
-    </w:p>
-    <w:p>
-      <w:r>
-        <w:t>Algo for finding minimal vectors:</w:t>
-      </w:r>
-    </w:p>
-    <w:p>
-      <w:r>
-        <w:rPr>
-          <w:noProof/>
-        </w:rPr>
-        <w:drawing>
-          <wp:inline distT="0" distB="0" distL="0" distR="0" wp14:anchorId="1FFCB0DE" wp14:editId="7F12E240">
-            <wp:extent cx="3446178" cy="1180236"/>
-            <wp:effectExtent l="0" t="0" r="1905" b="1270"/>
-            <wp:docPr id="60" name="Picture 60"/>
             <wp:cNvGraphicFramePr>
               <a:graphicFrameLocks xmlns:a="http://schemas.openxmlformats.org/drawingml/2006/main" noChangeAspect="1"/>
             </wp:cNvGraphicFramePr>
@@ -13488,6 +14022,59 @@
                   <pic:spPr>
                     <a:xfrm>
                       <a:off x="0" y="0"/>
+                      <a:ext cx="2977010" cy="1289693"/>
+                    </a:xfrm>
+                    <a:prstGeom prst="rect">
+                      <a:avLst/>
+                    </a:prstGeom>
+                  </pic:spPr>
+                </pic:pic>
+              </a:graphicData>
+            </a:graphic>
+          </wp:inline>
+        </w:drawing>
+      </w:r>
+      <w:r>
+        <w:rPr>
+          <w:noProof/>
+        </w:rPr>
+        <w:t xml:space="preserve"> </w:t>
+      </w:r>
+    </w:p>
+    <w:p>
+      <w:r>
+        <w:t>Algo for finding minimal vectors:</w:t>
+      </w:r>
+    </w:p>
+    <w:p>
+      <w:r>
+        <w:rPr>
+          <w:noProof/>
+        </w:rPr>
+        <w:drawing>
+          <wp:inline distT="0" distB="0" distL="0" distR="0" wp14:anchorId="1FFCB0DE" wp14:editId="7F12E240">
+            <wp:extent cx="3446178" cy="1180236"/>
+            <wp:effectExtent l="0" t="0" r="1905" b="1270"/>
+            <wp:docPr id="60" name="Picture 60"/>
+            <wp:cNvGraphicFramePr>
+              <a:graphicFrameLocks xmlns:a="http://schemas.openxmlformats.org/drawingml/2006/main" noChangeAspect="1"/>
+            </wp:cNvGraphicFramePr>
+            <a:graphic xmlns:a="http://schemas.openxmlformats.org/drawingml/2006/main">
+              <a:graphicData uri="http://schemas.openxmlformats.org/drawingml/2006/picture">
+                <pic:pic xmlns:pic="http://schemas.openxmlformats.org/drawingml/2006/picture">
+                  <pic:nvPicPr>
+                    <pic:cNvPr id="1" name=""/>
+                    <pic:cNvPicPr/>
+                  </pic:nvPicPr>
+                  <pic:blipFill>
+                    <a:blip r:embed="rId53"/>
+                    <a:stretch>
+                      <a:fillRect/>
+                    </a:stretch>
+                  </pic:blipFill>
+                  <pic:spPr>
+                    <a:xfrm>
+                      <a:off x="0" y="0"/>
                       <a:ext cx="3448953" cy="1181186"/>
                     </a:xfrm>
                     <a:prstGeom prst="rect">
@@ -13628,6 +14215,7 @@
         <w:rPr>
           <w:noProof/>
         </w:rPr>
+        <w:lastRenderedPageBreak/>
         <w:drawing>
           <wp:anchor distT="0" distB="0" distL="114300" distR="114300" simplePos="0" relativeHeight="251680768" behindDoc="0" locked="0" layoutInCell="1" allowOverlap="1" wp14:anchorId="1020D318">
             <wp:simplePos x="0" y="0"/>
@@ -13652,7 +14240,7 @@
                     <pic:cNvPicPr/>
                   </pic:nvPicPr>
                   <pic:blipFill>
-                    <a:blip r:embed="rId53" cstate="print">
+                    <a:blip r:embed="rId54" cstate="print">
                       <a:extLst>
                         <a:ext uri="{28A0092B-C50C-407E-A947-70E740481C1C}">
                           <a14:useLocalDpi xmlns:a14="http://schemas.microsoft.com/office/drawing/2010/main" val="0"/>
@@ -13777,7 +14365,7 @@
                     <pic:cNvPicPr/>
                   </pic:nvPicPr>
                   <pic:blipFill>
-                    <a:blip r:embed="rId54">
+                    <a:blip r:embed="rId55">
                       <a:extLst>
                         <a:ext uri="{28A0092B-C50C-407E-A947-70E740481C1C}">
                           <a14:useLocalDpi xmlns:a14="http://schemas.microsoft.com/office/drawing/2010/main" val="0"/>
@@ -13804,7 +14392,15 @@
         </w:drawing>
       </w:r>
       <w:r>
-        <w:t>To compare different K’s, use -  the S from [U,S,V],</w:t>
+        <w:t xml:space="preserve">To compare different K’s, use </w:t>
+      </w:r>
+      <w:proofErr w:type="gramStart"/>
+      <w:r>
+        <w:t>-  the</w:t>
+      </w:r>
+      <w:proofErr w:type="gramEnd"/>
+      <w:r>
+        <w:t xml:space="preserve"> S from [U,S,V],</w:t>
       </w:r>
       <w:r>
         <w:t xml:space="preserve"> which calcs percentage of variance retained.</w:t>
@@ -14080,7 +14676,15 @@
         </w:numPr>
       </w:pPr>
       <w:r>
-        <w:t>Prevent overfitting – DON’T DO THIS, DOESN’T WORK WELL, NOT MEANT FOR THIS. Will lose data, and doesn’t take into account result Y. instead just use regularization.</w:t>
+        <w:t xml:space="preserve">Prevent overfitting – DON’T DO THIS, DOESN’T WORK WELL, NOT MEANT FOR THIS. Will lose </w:t>
+      </w:r>
+      <w:proofErr w:type="gramStart"/>
+      <w:r>
+        <w:t>data, and</w:t>
+      </w:r>
+      <w:proofErr w:type="gramEnd"/>
+      <w:r>
+        <w:t xml:space="preserve"> doesn’t take into account result Y. instead just use regularization.</w:t>
       </w:r>
     </w:p>
     <w:p>
@@ -14130,7 +14734,15 @@
         <w:t xml:space="preserve"> Use it when you don’t have many positive examples, </w:t>
       </w:r>
       <w:r>
-        <w:t xml:space="preserve">and many different things can go wrong. Idea is to model how a normal situation should look like, and report any anomalous examples. </w:t>
+        <w:t xml:space="preserve">and many different things can go wrong. Idea is to model how a normal situation should look </w:t>
+      </w:r>
+      <w:proofErr w:type="gramStart"/>
+      <w:r>
+        <w:t>like, and</w:t>
+      </w:r>
+      <w:proofErr w:type="gramEnd"/>
+      <w:r>
+        <w:t xml:space="preserve"> report any anomalous examples. </w:t>
       </w:r>
     </w:p>
     <w:p>
@@ -14175,13 +14787,18 @@
       </w:r>
       <w:proofErr w:type="spellEnd"/>
       <w:r>
-        <w:t>), ^,</w:t>
+        <w:t xml:space="preserve">), </w:t>
+      </w:r>
+      <w:proofErr w:type="gramStart"/>
+      <w:r>
+        <w:t>^,</w:t>
       </w:r>
       <w:proofErr w:type="spellStart"/>
       <w:r>
         <w:t>etc</w:t>
       </w:r>
       <w:proofErr w:type="spellEnd"/>
+      <w:proofErr w:type="gramEnd"/>
       <w:r>
         <w:t xml:space="preserve"> if histogram (hist func) of features don’t look gaussian.</w:t>
       </w:r>
@@ -14246,6 +14863,7 @@
         <w:rPr>
           <w:noProof/>
         </w:rPr>
+        <w:lastRenderedPageBreak/>
         <w:drawing>
           <wp:inline distT="0" distB="0" distL="0" distR="0" wp14:anchorId="05294035" wp14:editId="104A57E5">
             <wp:extent cx="5486400" cy="2805430"/>
@@ -14262,7 +14880,7 @@
                     <pic:cNvPicPr/>
                   </pic:nvPicPr>
                   <pic:blipFill>
-                    <a:blip r:embed="rId55"/>
+                    <a:blip r:embed="rId56"/>
                     <a:stretch>
                       <a:fillRect/>
                     </a:stretch>
@@ -14475,12 +15093,26 @@
         <w:rPr>
           <w:rFonts w:cstheme="minorHAnsi"/>
         </w:rPr>
-        <w:t>. Since we don’t actually have either vectors θ or X, start them off at small rand values, (also guess no. of features for each example)</w:t>
-      </w:r>
+        <w:t xml:space="preserve">. Since we don’t </w:t>
+      </w:r>
+      <w:proofErr w:type="gramStart"/>
       <w:r>
         <w:rPr>
           <w:rFonts w:cstheme="minorHAnsi"/>
         </w:rPr>
+        <w:t>actually have</w:t>
+      </w:r>
+      <w:proofErr w:type="gramEnd"/>
+      <w:r>
+        <w:rPr>
+          <w:rFonts w:cstheme="minorHAnsi"/>
+        </w:rPr>
+        <w:t xml:space="preserve"> either vectors θ or X, start them off at small rand values, (also guess no. of features for each example)</w:t>
+      </w:r>
+      <w:r>
+        <w:rPr>
+          <w:rFonts w:cstheme="minorHAnsi"/>
+        </w:rPr>
         <w:t>,</w:t>
       </w:r>
       <w:r>
@@ -14552,7 +15184,21 @@
         <w:rPr>
           <w:rFonts w:cstheme="minorHAnsi"/>
         </w:rPr>
-        <w:t xml:space="preserve"> (so as to not have everything 0, then we can’t recommend anything to him).</w:t>
+        <w:t xml:space="preserve"> (</w:t>
+      </w:r>
+      <w:proofErr w:type="gramStart"/>
+      <w:r>
+        <w:rPr>
+          <w:rFonts w:cstheme="minorHAnsi"/>
+        </w:rPr>
+        <w:t>so as to</w:t>
+      </w:r>
+      <w:proofErr w:type="gramEnd"/>
+      <w:r>
+        <w:rPr>
+          <w:rFonts w:cstheme="minorHAnsi"/>
+        </w:rPr>
+        <w:t xml:space="preserve"> not have everything 0, then we can’t recommend anything to him).</w:t>
       </w:r>
     </w:p>
     <w:p>
@@ -14870,7 +15516,35 @@
         <w:rPr>
           <w:rFonts w:cstheme="minorHAnsi"/>
         </w:rPr>
-        <w:t xml:space="preserve"> features of X aren’t actually genres, that was just for intuition. In reality it will be some quality that the learning algo found.</w:t>
+        <w:t xml:space="preserve"> features of X aren’t </w:t>
+      </w:r>
+      <w:proofErr w:type="gramStart"/>
+      <w:r>
+        <w:rPr>
+          <w:rFonts w:cstheme="minorHAnsi"/>
+        </w:rPr>
+        <w:t>actually genres</w:t>
+      </w:r>
+      <w:proofErr w:type="gramEnd"/>
+      <w:r>
+        <w:rPr>
+          <w:rFonts w:cstheme="minorHAnsi"/>
+        </w:rPr>
+        <w:t xml:space="preserve">, that was just for intuition. </w:t>
+      </w:r>
+      <w:proofErr w:type="gramStart"/>
+      <w:r>
+        <w:rPr>
+          <w:rFonts w:cstheme="minorHAnsi"/>
+        </w:rPr>
+        <w:t>In reality it</w:t>
+      </w:r>
+      <w:proofErr w:type="gramEnd"/>
+      <w:r>
+        <w:rPr>
+          <w:rFonts w:cstheme="minorHAnsi"/>
+        </w:rPr>
+        <w:t xml:space="preserve"> will be some quality that the learning algo found.</w:t>
       </w:r>
     </w:p>
     <w:p>
@@ -14885,7 +15559,15 @@
     </w:p>
     <w:p>
       <w:r>
-        <w:t>If we see a high variance, if we get lots of data we’ll get a better result (first check to see that it’s needed).</w:t>
+        <w:t xml:space="preserve">If we see a high variance, if we get lots of </w:t>
+      </w:r>
+      <w:proofErr w:type="gramStart"/>
+      <w:r>
+        <w:t>data</w:t>
+      </w:r>
+      <w:proofErr w:type="gramEnd"/>
+      <w:r>
+        <w:t xml:space="preserve"> we’ll get a better result (first check to see that it’s needed).</w:t>
       </w:r>
       <w:r>
         <w:t xml:space="preserve"> But, in order to not have to do massive computations for every gradient descent step, we’ll use:</w:t>
@@ -14897,6 +15579,7 @@
       </w:pPr>
       <w:bookmarkStart w:id="24" w:name="_Toc43282707"/>
       <w:r>
+        <w:lastRenderedPageBreak/>
         <w:t>Stochastic Gradient Descent</w:t>
       </w:r>
       <w:r>
@@ -14915,7 +15598,15 @@
     </w:p>
     <w:p>
       <w:r>
-        <w:t>i.e., instead of mean of derivatives of every example, just step according to derivative of first example, then second, third, etc. So</w:t>
+        <w:t xml:space="preserve">i.e., instead of </w:t>
+      </w:r>
+      <w:proofErr w:type="gramStart"/>
+      <w:r>
+        <w:t>mean</w:t>
+      </w:r>
+      <w:proofErr w:type="gramEnd"/>
+      <w:r>
+        <w:t xml:space="preserve"> of derivatives of every example, just step according to derivative of first example, then second, third, etc. So</w:t>
       </w:r>
       <w:r>
         <w:t>,</w:t>
@@ -14944,8 +15635,13 @@
       <w:bookmarkEnd w:id="25"/>
     </w:p>
     <w:p>
-      <w:r>
-        <w:t xml:space="preserve">Same idea, just use </w:t>
+      <w:proofErr w:type="gramStart"/>
+      <w:r>
+        <w:t>Same idea,</w:t>
+      </w:r>
+      <w:proofErr w:type="gramEnd"/>
+      <w:r>
+        <w:t xml:space="preserve"> just use </w:t>
       </w:r>
       <w:r>
         <w:t>b examples per step instead of 1.</w:t>
@@ -15100,7 +15796,15 @@
       </w:r>
       <w:proofErr w:type="spellEnd"/>
       <w:r>
-        <w:t xml:space="preserve">, even NN (split m examples to x processors, each one doing FP and BP on its subset of examples, the compute mean of </w:t>
+        <w:t xml:space="preserve">, even NN (split m examples to x processors, each one doing FP and BP on its subset of examples, the compute </w:t>
+      </w:r>
+      <w:proofErr w:type="gramStart"/>
+      <w:r>
+        <w:t>mean</w:t>
+      </w:r>
+      <w:proofErr w:type="gramEnd"/>
+      <w:r>
+        <w:t xml:space="preserve"> of </w:t>
       </w:r>
       <w:r>
         <w:t xml:space="preserve">sum of </w:t>
@@ -15127,7 +15831,15 @@
         <w:t>Segment project into pipeline</w:t>
       </w:r>
       <w:r>
-        <w:t xml:space="preserve"> (not all of which has to be using ML, in this case it is)</w:t>
+        <w:t xml:space="preserve"> (not all of which </w:t>
+      </w:r>
+      <w:proofErr w:type="gramStart"/>
+      <w:r>
+        <w:t>has to</w:t>
+      </w:r>
+      <w:proofErr w:type="gramEnd"/>
+      <w:r>
+        <w:t xml:space="preserve"> be using ML, in this case it is)</w:t>
       </w:r>
       <w:r>
         <w:t xml:space="preserve">: </w:t>
@@ -15256,10 +15968,19 @@
           <w:b/>
           <w:bCs/>
         </w:rPr>
+        <w:lastRenderedPageBreak/>
         <w:t xml:space="preserve">Tip: </w:t>
       </w:r>
       <w:r>
-        <w:t xml:space="preserve">sometime, it’s pretty easy to get more data (say, 10x) (assuming that’ll help you), you just have to notice that fact and put in the work (especially </w:t>
+        <w:t xml:space="preserve">sometime, it’s </w:t>
+      </w:r>
+      <w:proofErr w:type="gramStart"/>
+      <w:r>
+        <w:t>pretty easy</w:t>
+      </w:r>
+      <w:proofErr w:type="gramEnd"/>
+      <w:r>
+        <w:t xml:space="preserve"> to get more data (say, 10x) (assuming that’ll help you), you just have to notice that fact and put in the work (especially </w:t>
       </w:r>
       <w:r>
         <w:t>when original dataset is small).</w:t>

</xml_diff>